<commit_message>
20201210.16.43 - Update variado
</commit_message>
<xml_diff>
--- a/Documentacion/Varios/Juegos_Descripcion.docx
+++ b/Documentacion/Varios/Juegos_Descripcion.docx
@@ -32,6 +32,12 @@
     <w:p>
       <w:pPr>
         <w:pStyle w:val="normal0"/>
+        <w:jc w:val="center"/>
+        <w:rPr>
+          <w:b/>
+          <w:sz w:val="44"/>
+          <w:szCs w:val="44"/>
+        </w:rPr>
       </w:pPr>
     </w:p>
     <w:p>
@@ -39,15 +45,4527 @@
         <w:pStyle w:val="normal0"/>
       </w:pPr>
     </w:p>
+    <w:tbl>
+      <w:tblPr>
+        <w:tblStyle w:val="Tablaconcuadrcula"/>
+        <w:tblW w:w="0" w:type="auto"/>
+        <w:tblBorders>
+          <w:top w:val="none" w:sz="0" w:space="0" w:color="auto"/>
+          <w:left w:val="none" w:sz="0" w:space="0" w:color="auto"/>
+          <w:bottom w:val="none" w:sz="0" w:space="0" w:color="auto"/>
+          <w:right w:val="none" w:sz="0" w:space="0" w:color="auto"/>
+          <w:insideH w:val="none" w:sz="0" w:space="0" w:color="auto"/>
+          <w:insideV w:val="none" w:sz="0" w:space="0" w:color="auto"/>
+        </w:tblBorders>
+        <w:tblLook w:val="04A0"/>
+      </w:tblPr>
+      <w:tblGrid>
+        <w:gridCol w:w="4196"/>
+        <w:gridCol w:w="5049"/>
+      </w:tblGrid>
+      <w:tr>
+        <w:tc>
+          <w:tcPr>
+            <w:tcW w:w="4196" w:type="dxa"/>
+          </w:tcPr>
+          <w:p>
+            <w:pPr>
+              <w:pStyle w:val="normal0"/>
+              <w:rPr>
+                <w:b/>
+                <w:sz w:val="36"/>
+              </w:rPr>
+            </w:pPr>
+            <w:r>
+              <w:rPr>
+                <w:b/>
+                <w:sz w:val="48"/>
+              </w:rPr>
+              <w:t>Juego Albert</w:t>
+            </w:r>
+          </w:p>
+          <w:p>
+            <w:pPr>
+              <w:pStyle w:val="normal0"/>
+            </w:pPr>
+          </w:p>
+          <w:p>
+            <w:pPr>
+              <w:pStyle w:val="normal0"/>
+              <w:spacing w:before="120" w:after="240" w:line="360" w:lineRule="auto"/>
+              <w:rPr>
+                <w:b/>
+                <w:sz w:val="48"/>
+              </w:rPr>
+            </w:pPr>
+            <w:proofErr w:type="spellStart"/>
+            <w:r>
+              <w:rPr>
+                <w:sz w:val="24"/>
+                <w:szCs w:val="24"/>
+              </w:rPr>
+              <w:t>Lorem</w:t>
+            </w:r>
+            <w:proofErr w:type="spellEnd"/>
+            <w:r>
+              <w:rPr>
+                <w:sz w:val="24"/>
+                <w:szCs w:val="24"/>
+              </w:rPr>
+              <w:t xml:space="preserve"> </w:t>
+            </w:r>
+            <w:proofErr w:type="spellStart"/>
+            <w:r>
+              <w:rPr>
+                <w:sz w:val="24"/>
+                <w:szCs w:val="24"/>
+              </w:rPr>
+              <w:t>Ipsum</w:t>
+            </w:r>
+            <w:proofErr w:type="spellEnd"/>
+            <w:r>
+              <w:rPr>
+                <w:sz w:val="24"/>
+                <w:szCs w:val="24"/>
+              </w:rPr>
+              <w:t xml:space="preserve"> </w:t>
+            </w:r>
+            <w:proofErr w:type="spellStart"/>
+            <w:r>
+              <w:rPr>
+                <w:sz w:val="24"/>
+                <w:szCs w:val="24"/>
+              </w:rPr>
+              <w:t>is</w:t>
+            </w:r>
+            <w:proofErr w:type="spellEnd"/>
+            <w:r>
+              <w:rPr>
+                <w:sz w:val="24"/>
+                <w:szCs w:val="24"/>
+              </w:rPr>
+              <w:t xml:space="preserve"> </w:t>
+            </w:r>
+            <w:proofErr w:type="spellStart"/>
+            <w:r>
+              <w:rPr>
+                <w:sz w:val="24"/>
+                <w:szCs w:val="24"/>
+              </w:rPr>
+              <w:t>simply</w:t>
+            </w:r>
+            <w:proofErr w:type="spellEnd"/>
+            <w:r>
+              <w:rPr>
+                <w:sz w:val="24"/>
+                <w:szCs w:val="24"/>
+              </w:rPr>
+              <w:t xml:space="preserve"> </w:t>
+            </w:r>
+            <w:proofErr w:type="spellStart"/>
+            <w:r>
+              <w:rPr>
+                <w:sz w:val="24"/>
+                <w:szCs w:val="24"/>
+              </w:rPr>
+              <w:t>dummy</w:t>
+            </w:r>
+            <w:proofErr w:type="spellEnd"/>
+            <w:r>
+              <w:rPr>
+                <w:sz w:val="24"/>
+                <w:szCs w:val="24"/>
+              </w:rPr>
+              <w:t xml:space="preserve"> </w:t>
+            </w:r>
+            <w:proofErr w:type="spellStart"/>
+            <w:r>
+              <w:rPr>
+                <w:sz w:val="24"/>
+                <w:szCs w:val="24"/>
+              </w:rPr>
+              <w:t>text</w:t>
+            </w:r>
+            <w:proofErr w:type="spellEnd"/>
+            <w:r>
+              <w:rPr>
+                <w:sz w:val="24"/>
+                <w:szCs w:val="24"/>
+              </w:rPr>
+              <w:t xml:space="preserve"> of </w:t>
+            </w:r>
+            <w:proofErr w:type="spellStart"/>
+            <w:r>
+              <w:rPr>
+                <w:sz w:val="24"/>
+                <w:szCs w:val="24"/>
+              </w:rPr>
+              <w:t>the</w:t>
+            </w:r>
+            <w:proofErr w:type="spellEnd"/>
+            <w:r>
+              <w:rPr>
+                <w:sz w:val="24"/>
+                <w:szCs w:val="24"/>
+              </w:rPr>
+              <w:t xml:space="preserve"> </w:t>
+            </w:r>
+            <w:proofErr w:type="spellStart"/>
+            <w:r>
+              <w:rPr>
+                <w:sz w:val="24"/>
+                <w:szCs w:val="24"/>
+              </w:rPr>
+              <w:t>printing</w:t>
+            </w:r>
+            <w:proofErr w:type="spellEnd"/>
+            <w:r>
+              <w:rPr>
+                <w:sz w:val="24"/>
+                <w:szCs w:val="24"/>
+              </w:rPr>
+              <w:t xml:space="preserve"> and </w:t>
+            </w:r>
+            <w:proofErr w:type="spellStart"/>
+            <w:r>
+              <w:rPr>
+                <w:sz w:val="24"/>
+                <w:szCs w:val="24"/>
+              </w:rPr>
+              <w:t>typesetting</w:t>
+            </w:r>
+            <w:proofErr w:type="spellEnd"/>
+            <w:r>
+              <w:rPr>
+                <w:sz w:val="24"/>
+                <w:szCs w:val="24"/>
+              </w:rPr>
+              <w:t xml:space="preserve"> </w:t>
+            </w:r>
+            <w:proofErr w:type="spellStart"/>
+            <w:r>
+              <w:rPr>
+                <w:sz w:val="24"/>
+                <w:szCs w:val="24"/>
+              </w:rPr>
+              <w:t>industry</w:t>
+            </w:r>
+            <w:proofErr w:type="spellEnd"/>
+            <w:r>
+              <w:rPr>
+                <w:sz w:val="24"/>
+                <w:szCs w:val="24"/>
+              </w:rPr>
+              <w:t xml:space="preserve">. </w:t>
+            </w:r>
+            <w:proofErr w:type="spellStart"/>
+            <w:r>
+              <w:rPr>
+                <w:sz w:val="24"/>
+                <w:szCs w:val="24"/>
+              </w:rPr>
+              <w:t>Lorem</w:t>
+            </w:r>
+            <w:proofErr w:type="spellEnd"/>
+            <w:r>
+              <w:rPr>
+                <w:sz w:val="24"/>
+                <w:szCs w:val="24"/>
+              </w:rPr>
+              <w:t xml:space="preserve"> </w:t>
+            </w:r>
+            <w:proofErr w:type="spellStart"/>
+            <w:r>
+              <w:rPr>
+                <w:sz w:val="24"/>
+                <w:szCs w:val="24"/>
+              </w:rPr>
+              <w:t>Ipsum</w:t>
+            </w:r>
+            <w:proofErr w:type="spellEnd"/>
+            <w:r>
+              <w:rPr>
+                <w:sz w:val="24"/>
+                <w:szCs w:val="24"/>
+              </w:rPr>
+              <w:t xml:space="preserve"> has </w:t>
+            </w:r>
+            <w:proofErr w:type="spellStart"/>
+            <w:r>
+              <w:rPr>
+                <w:sz w:val="24"/>
+                <w:szCs w:val="24"/>
+              </w:rPr>
+              <w:t>been</w:t>
+            </w:r>
+            <w:proofErr w:type="spellEnd"/>
+            <w:r>
+              <w:rPr>
+                <w:sz w:val="24"/>
+                <w:szCs w:val="24"/>
+              </w:rPr>
+              <w:t xml:space="preserve"> </w:t>
+            </w:r>
+            <w:proofErr w:type="spellStart"/>
+            <w:r>
+              <w:rPr>
+                <w:sz w:val="24"/>
+                <w:szCs w:val="24"/>
+              </w:rPr>
+              <w:t>the</w:t>
+            </w:r>
+            <w:proofErr w:type="spellEnd"/>
+            <w:r>
+              <w:rPr>
+                <w:sz w:val="24"/>
+                <w:szCs w:val="24"/>
+              </w:rPr>
+              <w:t xml:space="preserve"> </w:t>
+            </w:r>
+            <w:proofErr w:type="spellStart"/>
+            <w:r>
+              <w:rPr>
+                <w:sz w:val="24"/>
+                <w:szCs w:val="24"/>
+              </w:rPr>
+              <w:t>industry's</w:t>
+            </w:r>
+            <w:proofErr w:type="spellEnd"/>
+            <w:r>
+              <w:rPr>
+                <w:sz w:val="24"/>
+                <w:szCs w:val="24"/>
+              </w:rPr>
+              <w:t xml:space="preserve"> </w:t>
+            </w:r>
+            <w:proofErr w:type="spellStart"/>
+            <w:r>
+              <w:rPr>
+                <w:sz w:val="24"/>
+                <w:szCs w:val="24"/>
+              </w:rPr>
+              <w:t>standard</w:t>
+            </w:r>
+            <w:proofErr w:type="spellEnd"/>
+            <w:r>
+              <w:rPr>
+                <w:sz w:val="24"/>
+                <w:szCs w:val="24"/>
+              </w:rPr>
+              <w:t xml:space="preserve"> </w:t>
+            </w:r>
+            <w:proofErr w:type="spellStart"/>
+            <w:r>
+              <w:rPr>
+                <w:sz w:val="24"/>
+                <w:szCs w:val="24"/>
+              </w:rPr>
+              <w:t>dummy</w:t>
+            </w:r>
+            <w:proofErr w:type="spellEnd"/>
+            <w:r>
+              <w:rPr>
+                <w:sz w:val="24"/>
+                <w:szCs w:val="24"/>
+              </w:rPr>
+              <w:t xml:space="preserve"> </w:t>
+            </w:r>
+            <w:proofErr w:type="spellStart"/>
+            <w:r>
+              <w:rPr>
+                <w:sz w:val="24"/>
+                <w:szCs w:val="24"/>
+              </w:rPr>
+              <w:t>text</w:t>
+            </w:r>
+            <w:proofErr w:type="spellEnd"/>
+            <w:r>
+              <w:rPr>
+                <w:sz w:val="24"/>
+                <w:szCs w:val="24"/>
+              </w:rPr>
+              <w:t xml:space="preserve"> </w:t>
+            </w:r>
+            <w:proofErr w:type="spellStart"/>
+            <w:r>
+              <w:rPr>
+                <w:sz w:val="24"/>
+                <w:szCs w:val="24"/>
+              </w:rPr>
+              <w:t>ever</w:t>
+            </w:r>
+            <w:proofErr w:type="spellEnd"/>
+            <w:r>
+              <w:rPr>
+                <w:sz w:val="24"/>
+                <w:szCs w:val="24"/>
+              </w:rPr>
+              <w:t xml:space="preserve"> </w:t>
+            </w:r>
+            <w:proofErr w:type="spellStart"/>
+            <w:r>
+              <w:rPr>
+                <w:sz w:val="24"/>
+                <w:szCs w:val="24"/>
+              </w:rPr>
+              <w:t>since</w:t>
+            </w:r>
+            <w:proofErr w:type="spellEnd"/>
+            <w:r>
+              <w:rPr>
+                <w:sz w:val="24"/>
+                <w:szCs w:val="24"/>
+              </w:rPr>
+              <w:t xml:space="preserve"> </w:t>
+            </w:r>
+            <w:proofErr w:type="spellStart"/>
+            <w:r>
+              <w:rPr>
+                <w:sz w:val="24"/>
+                <w:szCs w:val="24"/>
+              </w:rPr>
+              <w:t>the</w:t>
+            </w:r>
+            <w:proofErr w:type="spellEnd"/>
+            <w:r>
+              <w:rPr>
+                <w:sz w:val="24"/>
+                <w:szCs w:val="24"/>
+              </w:rPr>
+              <w:t xml:space="preserve"> 1500s</w:t>
+            </w:r>
+          </w:p>
+        </w:tc>
+        <w:tc>
+          <w:tcPr>
+            <w:tcW w:w="5049" w:type="dxa"/>
+          </w:tcPr>
+          <w:p>
+            <w:pPr>
+              <w:pStyle w:val="normal0"/>
+              <w:jc w:val="right"/>
+            </w:pPr>
+            <w:r>
+              <w:drawing>
+                <wp:inline distT="0" distB="0" distL="0" distR="0">
+                  <wp:extent cx="3068533" cy="1905000"/>
+                  <wp:effectExtent l="0" t="0" r="0" b="0"/>
+                  <wp:docPr id="7" name="Imagen 39" descr="C:\Users\techartivity\AppData\Local\Microsoft\Windows\INetCache\Content.Word\recomercem_bg.png"/>
+                  <wp:cNvGraphicFramePr>
+                    <a:graphicFrameLocks xmlns:a="http://schemas.openxmlformats.org/drawingml/2006/main" noChangeAspect="1"/>
+                  </wp:cNvGraphicFramePr>
+                  <a:graphic xmlns:a="http://schemas.openxmlformats.org/drawingml/2006/main">
+                    <a:graphicData uri="http://schemas.openxmlformats.org/drawingml/2006/picture">
+                      <pic:pic xmlns:pic="http://schemas.openxmlformats.org/drawingml/2006/picture">
+                        <pic:nvPicPr>
+                          <pic:cNvPr id="0" name="Picture 39" descr="C:\Users\techartivity\AppData\Local\Microsoft\Windows\INetCache\Content.Word\recomercem_bg.png"/>
+                          <pic:cNvPicPr>
+                            <a:picLocks noChangeAspect="1" noChangeArrowheads="1"/>
+                          </pic:cNvPicPr>
+                        </pic:nvPicPr>
+                        <pic:blipFill>
+                          <a:blip r:embed="rId7" cstate="print"/>
+                          <a:srcRect/>
+                          <a:stretch>
+                            <a:fillRect/>
+                          </a:stretch>
+                        </pic:blipFill>
+                        <pic:spPr bwMode="auto">
+                          <a:xfrm>
+                            <a:off x="0" y="0"/>
+                            <a:ext cx="3076525" cy="1909961"/>
+                          </a:xfrm>
+                          <a:prstGeom prst="rect">
+                            <a:avLst/>
+                          </a:prstGeom>
+                          <a:noFill/>
+                          <a:ln w="9525">
+                            <a:noFill/>
+                            <a:miter lim="800000"/>
+                            <a:headEnd/>
+                            <a:tailEnd/>
+                          </a:ln>
+                        </pic:spPr>
+                      </pic:pic>
+                    </a:graphicData>
+                  </a:graphic>
+                </wp:inline>
+              </w:drawing>
+            </w:r>
+          </w:p>
+        </w:tc>
+      </w:tr>
+      <w:tr>
+        <w:tc>
+          <w:tcPr>
+            <w:tcW w:w="4196" w:type="dxa"/>
+          </w:tcPr>
+          <w:p>
+            <w:pPr>
+              <w:pStyle w:val="normal0"/>
+              <w:rPr>
+                <w:b/>
+                <w:sz w:val="48"/>
+              </w:rPr>
+            </w:pPr>
+          </w:p>
+        </w:tc>
+        <w:tc>
+          <w:tcPr>
+            <w:tcW w:w="5049" w:type="dxa"/>
+          </w:tcPr>
+          <w:p>
+            <w:pPr>
+              <w:pStyle w:val="normal0"/>
+            </w:pPr>
+          </w:p>
+        </w:tc>
+      </w:tr>
+      <w:tr>
+        <w:tc>
+          <w:tcPr>
+            <w:tcW w:w="4196" w:type="dxa"/>
+          </w:tcPr>
+          <w:p>
+            <w:pPr>
+              <w:pStyle w:val="normal0"/>
+              <w:rPr>
+                <w:b/>
+                <w:sz w:val="36"/>
+              </w:rPr>
+            </w:pPr>
+            <w:r>
+              <w:rPr>
+                <w:b/>
+                <w:sz w:val="48"/>
+              </w:rPr>
+              <w:t>Juego Mario</w:t>
+            </w:r>
+          </w:p>
+          <w:p>
+            <w:pPr>
+              <w:pStyle w:val="normal0"/>
+            </w:pPr>
+          </w:p>
+          <w:p>
+            <w:pPr>
+              <w:pStyle w:val="normal0"/>
+              <w:spacing w:before="120" w:after="240" w:line="360" w:lineRule="auto"/>
+              <w:rPr>
+                <w:b/>
+                <w:sz w:val="48"/>
+              </w:rPr>
+            </w:pPr>
+            <w:proofErr w:type="spellStart"/>
+            <w:r>
+              <w:rPr>
+                <w:sz w:val="24"/>
+                <w:szCs w:val="24"/>
+              </w:rPr>
+              <w:t>Lorem</w:t>
+            </w:r>
+            <w:proofErr w:type="spellEnd"/>
+            <w:r>
+              <w:rPr>
+                <w:sz w:val="24"/>
+                <w:szCs w:val="24"/>
+              </w:rPr>
+              <w:t xml:space="preserve"> </w:t>
+            </w:r>
+            <w:proofErr w:type="spellStart"/>
+            <w:r>
+              <w:rPr>
+                <w:sz w:val="24"/>
+                <w:szCs w:val="24"/>
+              </w:rPr>
+              <w:t>Ipsum</w:t>
+            </w:r>
+            <w:proofErr w:type="spellEnd"/>
+            <w:r>
+              <w:rPr>
+                <w:sz w:val="24"/>
+                <w:szCs w:val="24"/>
+              </w:rPr>
+              <w:t xml:space="preserve"> </w:t>
+            </w:r>
+            <w:proofErr w:type="spellStart"/>
+            <w:r>
+              <w:rPr>
+                <w:sz w:val="24"/>
+                <w:szCs w:val="24"/>
+              </w:rPr>
+              <w:t>is</w:t>
+            </w:r>
+            <w:proofErr w:type="spellEnd"/>
+            <w:r>
+              <w:rPr>
+                <w:sz w:val="24"/>
+                <w:szCs w:val="24"/>
+              </w:rPr>
+              <w:t xml:space="preserve"> </w:t>
+            </w:r>
+            <w:proofErr w:type="spellStart"/>
+            <w:r>
+              <w:rPr>
+                <w:sz w:val="24"/>
+                <w:szCs w:val="24"/>
+              </w:rPr>
+              <w:t>simply</w:t>
+            </w:r>
+            <w:proofErr w:type="spellEnd"/>
+            <w:r>
+              <w:rPr>
+                <w:sz w:val="24"/>
+                <w:szCs w:val="24"/>
+              </w:rPr>
+              <w:t xml:space="preserve"> </w:t>
+            </w:r>
+            <w:proofErr w:type="spellStart"/>
+            <w:r>
+              <w:rPr>
+                <w:sz w:val="24"/>
+                <w:szCs w:val="24"/>
+              </w:rPr>
+              <w:t>dummy</w:t>
+            </w:r>
+            <w:proofErr w:type="spellEnd"/>
+            <w:r>
+              <w:rPr>
+                <w:sz w:val="24"/>
+                <w:szCs w:val="24"/>
+              </w:rPr>
+              <w:t xml:space="preserve"> </w:t>
+            </w:r>
+            <w:proofErr w:type="spellStart"/>
+            <w:r>
+              <w:rPr>
+                <w:sz w:val="24"/>
+                <w:szCs w:val="24"/>
+              </w:rPr>
+              <w:t>text</w:t>
+            </w:r>
+            <w:proofErr w:type="spellEnd"/>
+            <w:r>
+              <w:rPr>
+                <w:sz w:val="24"/>
+                <w:szCs w:val="24"/>
+              </w:rPr>
+              <w:t xml:space="preserve"> of </w:t>
+            </w:r>
+            <w:proofErr w:type="spellStart"/>
+            <w:r>
+              <w:rPr>
+                <w:sz w:val="24"/>
+                <w:szCs w:val="24"/>
+              </w:rPr>
+              <w:t>the</w:t>
+            </w:r>
+            <w:proofErr w:type="spellEnd"/>
+            <w:r>
+              <w:rPr>
+                <w:sz w:val="24"/>
+                <w:szCs w:val="24"/>
+              </w:rPr>
+              <w:t xml:space="preserve"> </w:t>
+            </w:r>
+            <w:proofErr w:type="spellStart"/>
+            <w:r>
+              <w:rPr>
+                <w:sz w:val="24"/>
+                <w:szCs w:val="24"/>
+              </w:rPr>
+              <w:t>printing</w:t>
+            </w:r>
+            <w:proofErr w:type="spellEnd"/>
+            <w:r>
+              <w:rPr>
+                <w:sz w:val="24"/>
+                <w:szCs w:val="24"/>
+              </w:rPr>
+              <w:t xml:space="preserve"> and </w:t>
+            </w:r>
+            <w:proofErr w:type="spellStart"/>
+            <w:r>
+              <w:rPr>
+                <w:sz w:val="24"/>
+                <w:szCs w:val="24"/>
+              </w:rPr>
+              <w:t>typesetting</w:t>
+            </w:r>
+            <w:proofErr w:type="spellEnd"/>
+            <w:r>
+              <w:rPr>
+                <w:sz w:val="24"/>
+                <w:szCs w:val="24"/>
+              </w:rPr>
+              <w:t xml:space="preserve"> </w:t>
+            </w:r>
+            <w:proofErr w:type="spellStart"/>
+            <w:r>
+              <w:rPr>
+                <w:sz w:val="24"/>
+                <w:szCs w:val="24"/>
+              </w:rPr>
+              <w:t>industry</w:t>
+            </w:r>
+            <w:proofErr w:type="spellEnd"/>
+            <w:r>
+              <w:rPr>
+                <w:sz w:val="24"/>
+                <w:szCs w:val="24"/>
+              </w:rPr>
+              <w:t xml:space="preserve">. </w:t>
+            </w:r>
+            <w:proofErr w:type="spellStart"/>
+            <w:r>
+              <w:rPr>
+                <w:sz w:val="24"/>
+                <w:szCs w:val="24"/>
+              </w:rPr>
+              <w:t>Lorem</w:t>
+            </w:r>
+            <w:proofErr w:type="spellEnd"/>
+            <w:r>
+              <w:rPr>
+                <w:sz w:val="24"/>
+                <w:szCs w:val="24"/>
+              </w:rPr>
+              <w:t xml:space="preserve"> </w:t>
+            </w:r>
+            <w:proofErr w:type="spellStart"/>
+            <w:r>
+              <w:rPr>
+                <w:sz w:val="24"/>
+                <w:szCs w:val="24"/>
+              </w:rPr>
+              <w:t>Ipsum</w:t>
+            </w:r>
+            <w:proofErr w:type="spellEnd"/>
+            <w:r>
+              <w:rPr>
+                <w:sz w:val="24"/>
+                <w:szCs w:val="24"/>
+              </w:rPr>
+              <w:t xml:space="preserve"> has </w:t>
+            </w:r>
+            <w:proofErr w:type="spellStart"/>
+            <w:r>
+              <w:rPr>
+                <w:sz w:val="24"/>
+                <w:szCs w:val="24"/>
+              </w:rPr>
+              <w:t>been</w:t>
+            </w:r>
+            <w:proofErr w:type="spellEnd"/>
+            <w:r>
+              <w:rPr>
+                <w:sz w:val="24"/>
+                <w:szCs w:val="24"/>
+              </w:rPr>
+              <w:t xml:space="preserve"> </w:t>
+            </w:r>
+            <w:proofErr w:type="spellStart"/>
+            <w:r>
+              <w:rPr>
+                <w:sz w:val="24"/>
+                <w:szCs w:val="24"/>
+              </w:rPr>
+              <w:t>the</w:t>
+            </w:r>
+            <w:proofErr w:type="spellEnd"/>
+            <w:r>
+              <w:rPr>
+                <w:sz w:val="24"/>
+                <w:szCs w:val="24"/>
+              </w:rPr>
+              <w:t xml:space="preserve"> </w:t>
+            </w:r>
+            <w:proofErr w:type="spellStart"/>
+            <w:r>
+              <w:rPr>
+                <w:sz w:val="24"/>
+                <w:szCs w:val="24"/>
+              </w:rPr>
+              <w:t>industry's</w:t>
+            </w:r>
+            <w:proofErr w:type="spellEnd"/>
+            <w:r>
+              <w:rPr>
+                <w:sz w:val="24"/>
+                <w:szCs w:val="24"/>
+              </w:rPr>
+              <w:t xml:space="preserve"> </w:t>
+            </w:r>
+            <w:proofErr w:type="spellStart"/>
+            <w:r>
+              <w:rPr>
+                <w:sz w:val="24"/>
+                <w:szCs w:val="24"/>
+              </w:rPr>
+              <w:t>standard</w:t>
+            </w:r>
+            <w:proofErr w:type="spellEnd"/>
+            <w:r>
+              <w:rPr>
+                <w:sz w:val="24"/>
+                <w:szCs w:val="24"/>
+              </w:rPr>
+              <w:t xml:space="preserve"> </w:t>
+            </w:r>
+            <w:proofErr w:type="spellStart"/>
+            <w:r>
+              <w:rPr>
+                <w:sz w:val="24"/>
+                <w:szCs w:val="24"/>
+              </w:rPr>
+              <w:t>dummy</w:t>
+            </w:r>
+            <w:proofErr w:type="spellEnd"/>
+            <w:r>
+              <w:rPr>
+                <w:sz w:val="24"/>
+                <w:szCs w:val="24"/>
+              </w:rPr>
+              <w:t xml:space="preserve"> </w:t>
+            </w:r>
+            <w:proofErr w:type="spellStart"/>
+            <w:r>
+              <w:rPr>
+                <w:sz w:val="24"/>
+                <w:szCs w:val="24"/>
+              </w:rPr>
+              <w:t>text</w:t>
+            </w:r>
+            <w:proofErr w:type="spellEnd"/>
+            <w:r>
+              <w:rPr>
+                <w:sz w:val="24"/>
+                <w:szCs w:val="24"/>
+              </w:rPr>
+              <w:t xml:space="preserve"> </w:t>
+            </w:r>
+            <w:proofErr w:type="spellStart"/>
+            <w:r>
+              <w:rPr>
+                <w:sz w:val="24"/>
+                <w:szCs w:val="24"/>
+              </w:rPr>
+              <w:t>ever</w:t>
+            </w:r>
+            <w:proofErr w:type="spellEnd"/>
+            <w:r>
+              <w:rPr>
+                <w:sz w:val="24"/>
+                <w:szCs w:val="24"/>
+              </w:rPr>
+              <w:t xml:space="preserve"> </w:t>
+            </w:r>
+            <w:proofErr w:type="spellStart"/>
+            <w:r>
+              <w:rPr>
+                <w:sz w:val="24"/>
+                <w:szCs w:val="24"/>
+              </w:rPr>
+              <w:t>since</w:t>
+            </w:r>
+            <w:proofErr w:type="spellEnd"/>
+            <w:r>
+              <w:rPr>
+                <w:sz w:val="24"/>
+                <w:szCs w:val="24"/>
+              </w:rPr>
+              <w:t xml:space="preserve"> </w:t>
+            </w:r>
+            <w:proofErr w:type="spellStart"/>
+            <w:r>
+              <w:rPr>
+                <w:sz w:val="24"/>
+                <w:szCs w:val="24"/>
+              </w:rPr>
+              <w:t>the</w:t>
+            </w:r>
+            <w:proofErr w:type="spellEnd"/>
+            <w:r>
+              <w:rPr>
+                <w:sz w:val="24"/>
+                <w:szCs w:val="24"/>
+              </w:rPr>
+              <w:t xml:space="preserve"> 1500s</w:t>
+            </w:r>
+          </w:p>
+        </w:tc>
+        <w:tc>
+          <w:tcPr>
+            <w:tcW w:w="5049" w:type="dxa"/>
+          </w:tcPr>
+          <w:p>
+            <w:pPr>
+              <w:pStyle w:val="normal0"/>
+              <w:jc w:val="right"/>
+            </w:pPr>
+            <w:r>
+              <w:drawing>
+                <wp:inline distT="0" distB="0" distL="0" distR="0">
+                  <wp:extent cx="3068533" cy="1905000"/>
+                  <wp:effectExtent l="0" t="0" r="0" b="0"/>
+                  <wp:docPr id="9" name="Imagen 39" descr="C:\Users\techartivity\AppData\Local\Microsoft\Windows\INetCache\Content.Word\recomercem_bg.png"/>
+                  <wp:cNvGraphicFramePr>
+                    <a:graphicFrameLocks xmlns:a="http://schemas.openxmlformats.org/drawingml/2006/main" noChangeAspect="1"/>
+                  </wp:cNvGraphicFramePr>
+                  <a:graphic xmlns:a="http://schemas.openxmlformats.org/drawingml/2006/main">
+                    <a:graphicData uri="http://schemas.openxmlformats.org/drawingml/2006/picture">
+                      <pic:pic xmlns:pic="http://schemas.openxmlformats.org/drawingml/2006/picture">
+                        <pic:nvPicPr>
+                          <pic:cNvPr id="0" name="Picture 39" descr="C:\Users\techartivity\AppData\Local\Microsoft\Windows\INetCache\Content.Word\recomercem_bg.png"/>
+                          <pic:cNvPicPr>
+                            <a:picLocks noChangeAspect="1" noChangeArrowheads="1"/>
+                          </pic:cNvPicPr>
+                        </pic:nvPicPr>
+                        <pic:blipFill>
+                          <a:blip r:embed="rId7" cstate="print"/>
+                          <a:srcRect/>
+                          <a:stretch>
+                            <a:fillRect/>
+                          </a:stretch>
+                        </pic:blipFill>
+                        <pic:spPr bwMode="auto">
+                          <a:xfrm>
+                            <a:off x="0" y="0"/>
+                            <a:ext cx="3076525" cy="1909961"/>
+                          </a:xfrm>
+                          <a:prstGeom prst="rect">
+                            <a:avLst/>
+                          </a:prstGeom>
+                          <a:noFill/>
+                          <a:ln w="9525">
+                            <a:noFill/>
+                            <a:miter lim="800000"/>
+                            <a:headEnd/>
+                            <a:tailEnd/>
+                          </a:ln>
+                        </pic:spPr>
+                      </pic:pic>
+                    </a:graphicData>
+                  </a:graphic>
+                </wp:inline>
+              </w:drawing>
+            </w:r>
+          </w:p>
+        </w:tc>
+      </w:tr>
+      <w:tr>
+        <w:tc>
+          <w:tcPr>
+            <w:tcW w:w="4196" w:type="dxa"/>
+          </w:tcPr>
+          <w:p>
+            <w:pPr>
+              <w:pStyle w:val="normal0"/>
+              <w:rPr>
+                <w:b/>
+                <w:sz w:val="48"/>
+              </w:rPr>
+            </w:pPr>
+          </w:p>
+        </w:tc>
+        <w:tc>
+          <w:tcPr>
+            <w:tcW w:w="5049" w:type="dxa"/>
+          </w:tcPr>
+          <w:p>
+            <w:pPr>
+              <w:pStyle w:val="normal0"/>
+            </w:pPr>
+          </w:p>
+        </w:tc>
+      </w:tr>
+      <w:tr>
+        <w:tc>
+          <w:tcPr>
+            <w:tcW w:w="4196" w:type="dxa"/>
+          </w:tcPr>
+          <w:p>
+            <w:pPr>
+              <w:pStyle w:val="normal0"/>
+              <w:rPr>
+                <w:b/>
+                <w:sz w:val="48"/>
+                <w:szCs w:val="48"/>
+              </w:rPr>
+            </w:pPr>
+            <w:proofErr w:type="spellStart"/>
+            <w:r>
+              <w:rPr>
+                <w:b/>
+                <w:sz w:val="48"/>
+                <w:szCs w:val="48"/>
+              </w:rPr>
+              <w:t>FindIt</w:t>
+            </w:r>
+            <w:proofErr w:type="spellEnd"/>
+          </w:p>
+          <w:p>
+            <w:pPr>
+              <w:pStyle w:val="normal0"/>
+            </w:pPr>
+          </w:p>
+          <w:p>
+            <w:pPr>
+              <w:pStyle w:val="normal0"/>
+              <w:spacing w:before="120" w:after="240" w:line="360" w:lineRule="auto"/>
+            </w:pPr>
+            <w:r>
+              <w:rPr>
+                <w:sz w:val="24"/>
+                <w:szCs w:val="24"/>
+              </w:rPr>
+              <w:t>J</w:t>
+            </w:r>
+            <w:r>
+              <w:rPr>
+                <w:sz w:val="24"/>
+                <w:szCs w:val="24"/>
+              </w:rPr>
+              <w:t xml:space="preserve">uego </w:t>
+            </w:r>
+            <w:r>
+              <w:rPr>
+                <w:sz w:val="24"/>
+                <w:szCs w:val="24"/>
+              </w:rPr>
+              <w:t xml:space="preserve">basado en el modelo de “Donde esta </w:t>
+            </w:r>
+            <w:proofErr w:type="spellStart"/>
+            <w:r>
+              <w:rPr>
+                <w:sz w:val="24"/>
+                <w:szCs w:val="24"/>
+              </w:rPr>
+              <w:t>Wally</w:t>
+            </w:r>
+            <w:proofErr w:type="spellEnd"/>
+            <w:r>
+              <w:rPr>
+                <w:sz w:val="24"/>
+                <w:szCs w:val="24"/>
+              </w:rPr>
+              <w:t>” y que implementa objetivos en una imagen</w:t>
+            </w:r>
+            <w:r>
+              <w:rPr>
+                <w:sz w:val="24"/>
+                <w:szCs w:val="24"/>
+              </w:rPr>
+              <w:t xml:space="preserve"> que permite</w:t>
+            </w:r>
+            <w:r>
+              <w:rPr>
+                <w:sz w:val="24"/>
+                <w:szCs w:val="24"/>
+              </w:rPr>
+              <w:t xml:space="preserve"> acciones de marketing</w:t>
+            </w:r>
+            <w:r>
+              <w:rPr>
+                <w:sz w:val="24"/>
+                <w:szCs w:val="24"/>
+              </w:rPr>
+              <w:t xml:space="preserve"> </w:t>
+            </w:r>
+            <w:r>
+              <w:rPr>
+                <w:sz w:val="24"/>
+                <w:szCs w:val="24"/>
+              </w:rPr>
+              <w:t>y promoción comercial</w:t>
+            </w:r>
+          </w:p>
+        </w:tc>
+        <w:tc>
+          <w:tcPr>
+            <w:tcW w:w="5049" w:type="dxa"/>
+          </w:tcPr>
+          <w:p>
+            <w:pPr>
+              <w:pStyle w:val="normal0"/>
+              <w:jc w:val="right"/>
+            </w:pPr>
+            <w:r>
+              <w:drawing>
+                <wp:inline distT="0" distB="0" distL="0" distR="0">
+                  <wp:extent cx="3028950" cy="1847850"/>
+                  <wp:effectExtent l="19050" t="0" r="0" b="0"/>
+                  <wp:docPr id="4" name="Imagen 6" descr="C:\Users\techartivity\AppData\Local\Microsoft\Windows\INetCache\Content.Word\game02.jpg"/>
+                  <wp:cNvGraphicFramePr>
+                    <a:graphicFrameLocks xmlns:a="http://schemas.openxmlformats.org/drawingml/2006/main" noChangeAspect="1"/>
+                  </wp:cNvGraphicFramePr>
+                  <a:graphic xmlns:a="http://schemas.openxmlformats.org/drawingml/2006/main">
+                    <a:graphicData uri="http://schemas.openxmlformats.org/drawingml/2006/picture">
+                      <pic:pic xmlns:pic="http://schemas.openxmlformats.org/drawingml/2006/picture">
+                        <pic:nvPicPr>
+                          <pic:cNvPr id="0" name="Picture 6" descr="C:\Users\techartivity\AppData\Local\Microsoft\Windows\INetCache\Content.Word\game02.jpg"/>
+                          <pic:cNvPicPr>
+                            <a:picLocks noChangeAspect="1" noChangeArrowheads="1"/>
+                          </pic:cNvPicPr>
+                        </pic:nvPicPr>
+                        <pic:blipFill>
+                          <a:blip r:embed="rId8" cstate="print"/>
+                          <a:srcRect/>
+                          <a:stretch>
+                            <a:fillRect/>
+                          </a:stretch>
+                        </pic:blipFill>
+                        <pic:spPr bwMode="auto">
+                          <a:xfrm>
+                            <a:off x="0" y="0"/>
+                            <a:ext cx="3028950" cy="1847850"/>
+                          </a:xfrm>
+                          <a:prstGeom prst="rect">
+                            <a:avLst/>
+                          </a:prstGeom>
+                          <a:noFill/>
+                          <a:ln w="9525">
+                            <a:noFill/>
+                            <a:miter lim="800000"/>
+                            <a:headEnd/>
+                            <a:tailEnd/>
+                          </a:ln>
+                        </pic:spPr>
+                      </pic:pic>
+                    </a:graphicData>
+                  </a:graphic>
+                </wp:inline>
+              </w:drawing>
+            </w:r>
+          </w:p>
+        </w:tc>
+      </w:tr>
+    </w:tbl>
     <w:p>
       <w:pPr>
         <w:pStyle w:val="normal0"/>
+      </w:pPr>
+    </w:p>
+    <w:p>
+      <w:pPr>
+        <w:pStyle w:val="normal0"/>
+      </w:pPr>
+    </w:p>
+    <w:p>
+      <w:pPr>
+        <w:pStyle w:val="normal0"/>
+        <w:rPr>
+          <w:b/>
+          <w:sz w:val="36"/>
+        </w:rPr>
+      </w:pPr>
+      <w:r>
+        <w:rPr>
+          <w:b/>
+          <w:noProof/>
+          <w:sz w:val="48"/>
+        </w:rPr>
+        <w:lastRenderedPageBreak/>
+        <w:drawing>
+          <wp:anchor distT="0" distB="0" distL="114300" distR="114300" simplePos="0" relativeHeight="251661312" behindDoc="0" locked="0" layoutInCell="1" allowOverlap="1">
+            <wp:simplePos x="0" y="0"/>
+            <wp:positionH relativeFrom="column">
+              <wp:posOffset>2876550</wp:posOffset>
+            </wp:positionH>
+            <wp:positionV relativeFrom="paragraph">
+              <wp:posOffset>24130</wp:posOffset>
+            </wp:positionV>
+            <wp:extent cx="3067050" cy="1905000"/>
+            <wp:effectExtent l="0" t="0" r="0" b="0"/>
+            <wp:wrapSquare wrapText="bothSides"/>
+            <wp:docPr id="11" name="Imagen 39" descr="C:\Users\techartivity\AppData\Local\Microsoft\Windows\INetCache\Content.Word\recomercem_bg.png"/>
+            <wp:cNvGraphicFramePr>
+              <a:graphicFrameLocks xmlns:a="http://schemas.openxmlformats.org/drawingml/2006/main" noChangeAspect="1"/>
+            </wp:cNvGraphicFramePr>
+            <a:graphic xmlns:a="http://schemas.openxmlformats.org/drawingml/2006/main">
+              <a:graphicData uri="http://schemas.openxmlformats.org/drawingml/2006/picture">
+                <pic:pic xmlns:pic="http://schemas.openxmlformats.org/drawingml/2006/picture">
+                  <pic:nvPicPr>
+                    <pic:cNvPr id="0" name="Picture 39" descr="C:\Users\techartivity\AppData\Local\Microsoft\Windows\INetCache\Content.Word\recomercem_bg.png"/>
+                    <pic:cNvPicPr>
+                      <a:picLocks noChangeAspect="1" noChangeArrowheads="1"/>
+                    </pic:cNvPicPr>
+                  </pic:nvPicPr>
+                  <pic:blipFill>
+                    <a:blip r:embed="rId7" cstate="print"/>
+                    <a:srcRect/>
+                    <a:stretch>
+                      <a:fillRect/>
+                    </a:stretch>
+                  </pic:blipFill>
+                  <pic:spPr bwMode="auto">
+                    <a:xfrm>
+                      <a:off x="0" y="0"/>
+                      <a:ext cx="3067050" cy="1905000"/>
+                    </a:xfrm>
+                    <a:prstGeom prst="rect">
+                      <a:avLst/>
+                    </a:prstGeom>
+                    <a:noFill/>
+                    <a:ln w="9525">
+                      <a:noFill/>
+                      <a:miter lim="800000"/>
+                      <a:headEnd/>
+                      <a:tailEnd/>
+                    </a:ln>
+                  </pic:spPr>
+                </pic:pic>
+              </a:graphicData>
+            </a:graphic>
+          </wp:anchor>
+        </w:drawing>
+      </w:r>
+      <w:r>
+        <w:rPr>
+          <w:b/>
+          <w:sz w:val="48"/>
+        </w:rPr>
+        <w:t>“Juego Albert</w:t>
+      </w:r>
+      <w:r>
+        <w:rPr>
+          <w:b/>
+          <w:sz w:val="36"/>
+        </w:rPr>
+        <w:t>”</w:t>
+      </w:r>
+    </w:p>
+    <w:p>
+      <w:pPr>
+        <w:pStyle w:val="normal0"/>
+        <w:spacing w:before="120" w:after="240" w:line="360" w:lineRule="auto"/>
+        <w:rPr>
+          <w:sz w:val="24"/>
+          <w:szCs w:val="24"/>
+        </w:rPr>
+      </w:pPr>
+    </w:p>
+    <w:p>
+      <w:pPr>
+        <w:pStyle w:val="normal0"/>
+        <w:spacing w:before="120" w:after="240" w:line="360" w:lineRule="auto"/>
+        <w:rPr>
+          <w:sz w:val="24"/>
+          <w:szCs w:val="24"/>
+        </w:rPr>
+      </w:pPr>
+      <w:proofErr w:type="spellStart"/>
+      <w:r>
+        <w:rPr>
+          <w:sz w:val="24"/>
+          <w:szCs w:val="24"/>
+        </w:rPr>
+        <w:t>Lorem</w:t>
+      </w:r>
+      <w:proofErr w:type="spellEnd"/>
+      <w:r>
+        <w:rPr>
+          <w:sz w:val="24"/>
+          <w:szCs w:val="24"/>
+        </w:rPr>
+        <w:t xml:space="preserve"> </w:t>
+      </w:r>
+      <w:proofErr w:type="spellStart"/>
+      <w:r>
+        <w:rPr>
+          <w:sz w:val="24"/>
+          <w:szCs w:val="24"/>
+        </w:rPr>
+        <w:t>Ipsum</w:t>
+      </w:r>
+      <w:proofErr w:type="spellEnd"/>
+      <w:r>
+        <w:rPr>
+          <w:sz w:val="24"/>
+          <w:szCs w:val="24"/>
+        </w:rPr>
+        <w:t xml:space="preserve"> </w:t>
+      </w:r>
+      <w:proofErr w:type="spellStart"/>
+      <w:r>
+        <w:rPr>
+          <w:sz w:val="24"/>
+          <w:szCs w:val="24"/>
+        </w:rPr>
+        <w:t>is</w:t>
+      </w:r>
+      <w:proofErr w:type="spellEnd"/>
+      <w:r>
+        <w:rPr>
+          <w:sz w:val="24"/>
+          <w:szCs w:val="24"/>
+        </w:rPr>
+        <w:t xml:space="preserve"> </w:t>
+      </w:r>
+      <w:proofErr w:type="spellStart"/>
+      <w:r>
+        <w:rPr>
+          <w:sz w:val="24"/>
+          <w:szCs w:val="24"/>
+        </w:rPr>
+        <w:t>simply</w:t>
+      </w:r>
+      <w:proofErr w:type="spellEnd"/>
+      <w:r>
+        <w:rPr>
+          <w:sz w:val="24"/>
+          <w:szCs w:val="24"/>
+        </w:rPr>
+        <w:t xml:space="preserve"> </w:t>
+      </w:r>
+      <w:proofErr w:type="spellStart"/>
+      <w:r>
+        <w:rPr>
+          <w:sz w:val="24"/>
+          <w:szCs w:val="24"/>
+        </w:rPr>
+        <w:t>dummy</w:t>
+      </w:r>
+      <w:proofErr w:type="spellEnd"/>
+      <w:r>
+        <w:rPr>
+          <w:sz w:val="24"/>
+          <w:szCs w:val="24"/>
+        </w:rPr>
+        <w:t xml:space="preserve"> </w:t>
+      </w:r>
+      <w:proofErr w:type="spellStart"/>
+      <w:r>
+        <w:rPr>
+          <w:sz w:val="24"/>
+          <w:szCs w:val="24"/>
+        </w:rPr>
+        <w:t>text</w:t>
+      </w:r>
+      <w:proofErr w:type="spellEnd"/>
+      <w:r>
+        <w:rPr>
+          <w:sz w:val="24"/>
+          <w:szCs w:val="24"/>
+        </w:rPr>
+        <w:t xml:space="preserve"> of </w:t>
+      </w:r>
+      <w:proofErr w:type="spellStart"/>
+      <w:r>
+        <w:rPr>
+          <w:sz w:val="24"/>
+          <w:szCs w:val="24"/>
+        </w:rPr>
+        <w:t>the</w:t>
+      </w:r>
+      <w:proofErr w:type="spellEnd"/>
+      <w:r>
+        <w:rPr>
+          <w:sz w:val="24"/>
+          <w:szCs w:val="24"/>
+        </w:rPr>
+        <w:t xml:space="preserve"> </w:t>
+      </w:r>
+      <w:proofErr w:type="spellStart"/>
+      <w:r>
+        <w:rPr>
+          <w:sz w:val="24"/>
+          <w:szCs w:val="24"/>
+        </w:rPr>
+        <w:t>printing</w:t>
+      </w:r>
+      <w:proofErr w:type="spellEnd"/>
+      <w:r>
+        <w:rPr>
+          <w:sz w:val="24"/>
+          <w:szCs w:val="24"/>
+        </w:rPr>
+        <w:t xml:space="preserve"> and </w:t>
+      </w:r>
+      <w:proofErr w:type="spellStart"/>
+      <w:r>
+        <w:rPr>
+          <w:sz w:val="24"/>
+          <w:szCs w:val="24"/>
+        </w:rPr>
+        <w:t>typesetting</w:t>
+      </w:r>
+      <w:proofErr w:type="spellEnd"/>
+      <w:r>
+        <w:rPr>
+          <w:sz w:val="24"/>
+          <w:szCs w:val="24"/>
+        </w:rPr>
+        <w:t xml:space="preserve"> </w:t>
+      </w:r>
+      <w:proofErr w:type="spellStart"/>
+      <w:r>
+        <w:rPr>
+          <w:sz w:val="24"/>
+          <w:szCs w:val="24"/>
+        </w:rPr>
+        <w:t>industry</w:t>
+      </w:r>
+      <w:proofErr w:type="spellEnd"/>
+      <w:r>
+        <w:rPr>
+          <w:sz w:val="24"/>
+          <w:szCs w:val="24"/>
+        </w:rPr>
+        <w:t xml:space="preserve">. </w:t>
+      </w:r>
+      <w:proofErr w:type="spellStart"/>
+      <w:r>
+        <w:rPr>
+          <w:sz w:val="24"/>
+          <w:szCs w:val="24"/>
+        </w:rPr>
+        <w:t>Lorem</w:t>
+      </w:r>
+      <w:proofErr w:type="spellEnd"/>
+      <w:r>
+        <w:rPr>
+          <w:sz w:val="24"/>
+          <w:szCs w:val="24"/>
+        </w:rPr>
+        <w:t xml:space="preserve"> </w:t>
+      </w:r>
+      <w:proofErr w:type="spellStart"/>
+      <w:r>
+        <w:rPr>
+          <w:sz w:val="24"/>
+          <w:szCs w:val="24"/>
+        </w:rPr>
+        <w:t>Ipsum</w:t>
+      </w:r>
+      <w:proofErr w:type="spellEnd"/>
+      <w:r>
+        <w:rPr>
+          <w:sz w:val="24"/>
+          <w:szCs w:val="24"/>
+        </w:rPr>
+        <w:t xml:space="preserve"> has </w:t>
+      </w:r>
+      <w:proofErr w:type="spellStart"/>
+      <w:r>
+        <w:rPr>
+          <w:sz w:val="24"/>
+          <w:szCs w:val="24"/>
+        </w:rPr>
+        <w:t>been</w:t>
+      </w:r>
+      <w:proofErr w:type="spellEnd"/>
+      <w:r>
+        <w:rPr>
+          <w:sz w:val="24"/>
+          <w:szCs w:val="24"/>
+        </w:rPr>
+        <w:t xml:space="preserve"> </w:t>
+      </w:r>
+      <w:proofErr w:type="spellStart"/>
+      <w:r>
+        <w:rPr>
+          <w:sz w:val="24"/>
+          <w:szCs w:val="24"/>
+        </w:rPr>
+        <w:t>the</w:t>
+      </w:r>
+      <w:proofErr w:type="spellEnd"/>
+      <w:r>
+        <w:rPr>
+          <w:sz w:val="24"/>
+          <w:szCs w:val="24"/>
+        </w:rPr>
+        <w:t xml:space="preserve"> </w:t>
+      </w:r>
+      <w:proofErr w:type="spellStart"/>
+      <w:r>
+        <w:rPr>
+          <w:sz w:val="24"/>
+          <w:szCs w:val="24"/>
+        </w:rPr>
+        <w:t>industry's</w:t>
+      </w:r>
+      <w:proofErr w:type="spellEnd"/>
+      <w:r>
+        <w:rPr>
+          <w:sz w:val="24"/>
+          <w:szCs w:val="24"/>
+        </w:rPr>
+        <w:t xml:space="preserve"> </w:t>
+      </w:r>
+      <w:proofErr w:type="spellStart"/>
+      <w:r>
+        <w:rPr>
+          <w:sz w:val="24"/>
+          <w:szCs w:val="24"/>
+        </w:rPr>
+        <w:t>standard</w:t>
+      </w:r>
+      <w:proofErr w:type="spellEnd"/>
+      <w:r>
+        <w:rPr>
+          <w:sz w:val="24"/>
+          <w:szCs w:val="24"/>
+        </w:rPr>
+        <w:t xml:space="preserve"> </w:t>
+      </w:r>
+      <w:proofErr w:type="spellStart"/>
+      <w:r>
+        <w:rPr>
+          <w:sz w:val="24"/>
+          <w:szCs w:val="24"/>
+        </w:rPr>
+        <w:t>dummy</w:t>
+      </w:r>
+      <w:proofErr w:type="spellEnd"/>
+      <w:r>
+        <w:rPr>
+          <w:sz w:val="24"/>
+          <w:szCs w:val="24"/>
+        </w:rPr>
+        <w:t xml:space="preserve"> </w:t>
+      </w:r>
+      <w:proofErr w:type="spellStart"/>
+      <w:r>
+        <w:rPr>
+          <w:sz w:val="24"/>
+          <w:szCs w:val="24"/>
+        </w:rPr>
+        <w:t>text</w:t>
+      </w:r>
+      <w:proofErr w:type="spellEnd"/>
+      <w:r>
+        <w:rPr>
+          <w:sz w:val="24"/>
+          <w:szCs w:val="24"/>
+        </w:rPr>
+        <w:t xml:space="preserve"> </w:t>
+      </w:r>
+      <w:proofErr w:type="spellStart"/>
+      <w:r>
+        <w:rPr>
+          <w:sz w:val="24"/>
+          <w:szCs w:val="24"/>
+        </w:rPr>
+        <w:t>ever</w:t>
+      </w:r>
+      <w:proofErr w:type="spellEnd"/>
+      <w:r>
+        <w:rPr>
+          <w:sz w:val="24"/>
+          <w:szCs w:val="24"/>
+        </w:rPr>
+        <w:t xml:space="preserve"> </w:t>
+      </w:r>
+      <w:proofErr w:type="spellStart"/>
+      <w:r>
+        <w:rPr>
+          <w:sz w:val="24"/>
+          <w:szCs w:val="24"/>
+        </w:rPr>
+        <w:t>since</w:t>
+      </w:r>
+      <w:proofErr w:type="spellEnd"/>
+      <w:r>
+        <w:rPr>
+          <w:sz w:val="24"/>
+          <w:szCs w:val="24"/>
+        </w:rPr>
+        <w:t xml:space="preserve"> </w:t>
+      </w:r>
+      <w:proofErr w:type="spellStart"/>
+      <w:r>
+        <w:rPr>
+          <w:sz w:val="24"/>
+          <w:szCs w:val="24"/>
+        </w:rPr>
+        <w:t>the</w:t>
+      </w:r>
+      <w:proofErr w:type="spellEnd"/>
+      <w:r>
+        <w:rPr>
+          <w:sz w:val="24"/>
+          <w:szCs w:val="24"/>
+        </w:rPr>
+        <w:t xml:space="preserve"> 1500s, </w:t>
+      </w:r>
+      <w:proofErr w:type="spellStart"/>
+      <w:r>
+        <w:rPr>
+          <w:sz w:val="24"/>
+          <w:szCs w:val="24"/>
+        </w:rPr>
+        <w:t>when</w:t>
+      </w:r>
+      <w:proofErr w:type="spellEnd"/>
+      <w:r>
+        <w:rPr>
+          <w:sz w:val="24"/>
+          <w:szCs w:val="24"/>
+        </w:rPr>
+        <w:t xml:space="preserve"> </w:t>
+      </w:r>
+      <w:proofErr w:type="spellStart"/>
+      <w:r>
+        <w:rPr>
+          <w:sz w:val="24"/>
+          <w:szCs w:val="24"/>
+        </w:rPr>
+        <w:t>an</w:t>
+      </w:r>
+      <w:proofErr w:type="spellEnd"/>
+      <w:r>
+        <w:rPr>
+          <w:sz w:val="24"/>
+          <w:szCs w:val="24"/>
+        </w:rPr>
+        <w:t xml:space="preserve"> </w:t>
+      </w:r>
+      <w:proofErr w:type="spellStart"/>
+      <w:r>
+        <w:rPr>
+          <w:sz w:val="24"/>
+          <w:szCs w:val="24"/>
+        </w:rPr>
+        <w:t>unknown</w:t>
+      </w:r>
+      <w:proofErr w:type="spellEnd"/>
+      <w:r>
+        <w:rPr>
+          <w:sz w:val="24"/>
+          <w:szCs w:val="24"/>
+        </w:rPr>
+        <w:t xml:space="preserve"> </w:t>
+      </w:r>
+      <w:proofErr w:type="spellStart"/>
+      <w:r>
+        <w:rPr>
+          <w:sz w:val="24"/>
+          <w:szCs w:val="24"/>
+        </w:rPr>
+        <w:t>printer</w:t>
+      </w:r>
+      <w:proofErr w:type="spellEnd"/>
+      <w:r>
+        <w:rPr>
+          <w:sz w:val="24"/>
+          <w:szCs w:val="24"/>
+        </w:rPr>
+        <w:t xml:space="preserve"> </w:t>
+      </w:r>
+      <w:proofErr w:type="spellStart"/>
+      <w:r>
+        <w:rPr>
+          <w:sz w:val="24"/>
+          <w:szCs w:val="24"/>
+        </w:rPr>
+        <w:t>took</w:t>
+      </w:r>
+      <w:proofErr w:type="spellEnd"/>
+      <w:r>
+        <w:rPr>
+          <w:sz w:val="24"/>
+          <w:szCs w:val="24"/>
+        </w:rPr>
+        <w:t xml:space="preserve"> a </w:t>
+      </w:r>
+      <w:proofErr w:type="spellStart"/>
+      <w:r>
+        <w:rPr>
+          <w:sz w:val="24"/>
+          <w:szCs w:val="24"/>
+        </w:rPr>
+        <w:t>galley</w:t>
+      </w:r>
+      <w:proofErr w:type="spellEnd"/>
+      <w:r>
+        <w:rPr>
+          <w:sz w:val="24"/>
+          <w:szCs w:val="24"/>
+        </w:rPr>
+        <w:t xml:space="preserve"> of </w:t>
+      </w:r>
+      <w:proofErr w:type="spellStart"/>
+      <w:r>
+        <w:rPr>
+          <w:sz w:val="24"/>
+          <w:szCs w:val="24"/>
+        </w:rPr>
+        <w:t>type</w:t>
+      </w:r>
+      <w:proofErr w:type="spellEnd"/>
+      <w:r>
+        <w:rPr>
+          <w:sz w:val="24"/>
+          <w:szCs w:val="24"/>
+        </w:rPr>
+        <w:t xml:space="preserve"> and </w:t>
+      </w:r>
+      <w:proofErr w:type="spellStart"/>
+      <w:r>
+        <w:rPr>
+          <w:sz w:val="24"/>
+          <w:szCs w:val="24"/>
+        </w:rPr>
+        <w:t>scrambled</w:t>
+      </w:r>
+      <w:proofErr w:type="spellEnd"/>
+      <w:r>
+        <w:rPr>
+          <w:sz w:val="24"/>
+          <w:szCs w:val="24"/>
+        </w:rPr>
+        <w:t xml:space="preserve"> </w:t>
+      </w:r>
+      <w:proofErr w:type="spellStart"/>
+      <w:r>
+        <w:rPr>
+          <w:sz w:val="24"/>
+          <w:szCs w:val="24"/>
+        </w:rPr>
+        <w:t>it</w:t>
+      </w:r>
+      <w:proofErr w:type="spellEnd"/>
+      <w:r>
+        <w:rPr>
+          <w:sz w:val="24"/>
+          <w:szCs w:val="24"/>
+        </w:rPr>
+        <w:t xml:space="preserve"> </w:t>
+      </w:r>
+      <w:proofErr w:type="spellStart"/>
+      <w:r>
+        <w:rPr>
+          <w:sz w:val="24"/>
+          <w:szCs w:val="24"/>
+        </w:rPr>
+        <w:t>to</w:t>
+      </w:r>
+      <w:proofErr w:type="spellEnd"/>
+      <w:r>
+        <w:rPr>
+          <w:sz w:val="24"/>
+          <w:szCs w:val="24"/>
+        </w:rPr>
+        <w:t xml:space="preserve"> </w:t>
+      </w:r>
+      <w:proofErr w:type="spellStart"/>
+      <w:r>
+        <w:rPr>
+          <w:sz w:val="24"/>
+          <w:szCs w:val="24"/>
+        </w:rPr>
+        <w:t>make</w:t>
+      </w:r>
+      <w:proofErr w:type="spellEnd"/>
+      <w:r>
+        <w:rPr>
+          <w:sz w:val="24"/>
+          <w:szCs w:val="24"/>
+        </w:rPr>
+        <w:t xml:space="preserve"> a </w:t>
+      </w:r>
+      <w:proofErr w:type="spellStart"/>
+      <w:r>
+        <w:rPr>
+          <w:sz w:val="24"/>
+          <w:szCs w:val="24"/>
+        </w:rPr>
+        <w:t>type</w:t>
+      </w:r>
+      <w:proofErr w:type="spellEnd"/>
+      <w:r>
+        <w:rPr>
+          <w:sz w:val="24"/>
+          <w:szCs w:val="24"/>
+        </w:rPr>
+        <w:t xml:space="preserve"> </w:t>
+      </w:r>
+      <w:proofErr w:type="spellStart"/>
+      <w:r>
+        <w:rPr>
+          <w:sz w:val="24"/>
+          <w:szCs w:val="24"/>
+        </w:rPr>
+        <w:t>specimen</w:t>
+      </w:r>
+      <w:proofErr w:type="spellEnd"/>
+      <w:r>
+        <w:rPr>
+          <w:sz w:val="24"/>
+          <w:szCs w:val="24"/>
+        </w:rPr>
+        <w:t xml:space="preserve"> </w:t>
+      </w:r>
+      <w:proofErr w:type="spellStart"/>
+      <w:r>
+        <w:rPr>
+          <w:sz w:val="24"/>
+          <w:szCs w:val="24"/>
+        </w:rPr>
+        <w:t>book</w:t>
+      </w:r>
+      <w:proofErr w:type="spellEnd"/>
+      <w:r>
+        <w:rPr>
+          <w:sz w:val="24"/>
+          <w:szCs w:val="24"/>
+        </w:rPr>
+        <w:t xml:space="preserve">. </w:t>
+      </w:r>
+      <w:proofErr w:type="spellStart"/>
+      <w:r>
+        <w:rPr>
+          <w:sz w:val="24"/>
+          <w:szCs w:val="24"/>
+        </w:rPr>
+        <w:t>It</w:t>
+      </w:r>
+      <w:proofErr w:type="spellEnd"/>
+      <w:r>
+        <w:rPr>
+          <w:sz w:val="24"/>
+          <w:szCs w:val="24"/>
+        </w:rPr>
+        <w:t xml:space="preserve"> has </w:t>
+      </w:r>
+      <w:proofErr w:type="spellStart"/>
+      <w:r>
+        <w:rPr>
+          <w:sz w:val="24"/>
+          <w:szCs w:val="24"/>
+        </w:rPr>
+        <w:t>survived</w:t>
+      </w:r>
+      <w:proofErr w:type="spellEnd"/>
+      <w:r>
+        <w:rPr>
+          <w:sz w:val="24"/>
+          <w:szCs w:val="24"/>
+        </w:rPr>
+        <w:t xml:space="preserve"> </w:t>
+      </w:r>
+      <w:proofErr w:type="spellStart"/>
+      <w:r>
+        <w:rPr>
+          <w:sz w:val="24"/>
+          <w:szCs w:val="24"/>
+        </w:rPr>
+        <w:t>not</w:t>
+      </w:r>
+      <w:proofErr w:type="spellEnd"/>
+      <w:r>
+        <w:rPr>
+          <w:sz w:val="24"/>
+          <w:szCs w:val="24"/>
+        </w:rPr>
+        <w:t xml:space="preserve"> </w:t>
+      </w:r>
+      <w:proofErr w:type="spellStart"/>
+      <w:r>
+        <w:rPr>
+          <w:sz w:val="24"/>
+          <w:szCs w:val="24"/>
+        </w:rPr>
+        <w:t>only</w:t>
+      </w:r>
+      <w:proofErr w:type="spellEnd"/>
+      <w:r>
+        <w:rPr>
+          <w:sz w:val="24"/>
+          <w:szCs w:val="24"/>
+        </w:rPr>
+        <w:t xml:space="preserve"> </w:t>
+      </w:r>
+      <w:proofErr w:type="spellStart"/>
+      <w:r>
+        <w:rPr>
+          <w:sz w:val="24"/>
+          <w:szCs w:val="24"/>
+        </w:rPr>
+        <w:t>five</w:t>
+      </w:r>
+      <w:proofErr w:type="spellEnd"/>
+      <w:r>
+        <w:rPr>
+          <w:sz w:val="24"/>
+          <w:szCs w:val="24"/>
+        </w:rPr>
+        <w:t xml:space="preserve"> </w:t>
+      </w:r>
+      <w:proofErr w:type="spellStart"/>
+      <w:r>
+        <w:rPr>
+          <w:sz w:val="24"/>
+          <w:szCs w:val="24"/>
+        </w:rPr>
+        <w:t>centuries</w:t>
+      </w:r>
+      <w:proofErr w:type="spellEnd"/>
+      <w:r>
+        <w:rPr>
+          <w:sz w:val="24"/>
+          <w:szCs w:val="24"/>
+        </w:rPr>
+        <w:t xml:space="preserve">, </w:t>
+      </w:r>
+      <w:proofErr w:type="spellStart"/>
+      <w:r>
+        <w:rPr>
+          <w:sz w:val="24"/>
+          <w:szCs w:val="24"/>
+        </w:rPr>
+        <w:t>but</w:t>
+      </w:r>
+      <w:proofErr w:type="spellEnd"/>
+      <w:r>
+        <w:rPr>
+          <w:sz w:val="24"/>
+          <w:szCs w:val="24"/>
+        </w:rPr>
+        <w:t xml:space="preserve"> </w:t>
+      </w:r>
+      <w:proofErr w:type="spellStart"/>
+      <w:r>
+        <w:rPr>
+          <w:sz w:val="24"/>
+          <w:szCs w:val="24"/>
+        </w:rPr>
+        <w:t>also</w:t>
+      </w:r>
+      <w:proofErr w:type="spellEnd"/>
+      <w:r>
+        <w:rPr>
+          <w:sz w:val="24"/>
+          <w:szCs w:val="24"/>
+        </w:rPr>
+        <w:t xml:space="preserve"> </w:t>
+      </w:r>
+      <w:proofErr w:type="spellStart"/>
+      <w:r>
+        <w:rPr>
+          <w:sz w:val="24"/>
+          <w:szCs w:val="24"/>
+        </w:rPr>
+        <w:t>the</w:t>
+      </w:r>
+      <w:proofErr w:type="spellEnd"/>
+      <w:r>
+        <w:rPr>
+          <w:sz w:val="24"/>
+          <w:szCs w:val="24"/>
+        </w:rPr>
+        <w:t xml:space="preserve"> </w:t>
+      </w:r>
+      <w:proofErr w:type="spellStart"/>
+      <w:r>
+        <w:rPr>
+          <w:sz w:val="24"/>
+          <w:szCs w:val="24"/>
+        </w:rPr>
+        <w:t>leap</w:t>
+      </w:r>
+      <w:proofErr w:type="spellEnd"/>
+      <w:r>
+        <w:rPr>
+          <w:sz w:val="24"/>
+          <w:szCs w:val="24"/>
+        </w:rPr>
+        <w:t xml:space="preserve"> </w:t>
+      </w:r>
+      <w:proofErr w:type="spellStart"/>
+      <w:r>
+        <w:rPr>
+          <w:sz w:val="24"/>
+          <w:szCs w:val="24"/>
+        </w:rPr>
+        <w:t>into</w:t>
+      </w:r>
+      <w:proofErr w:type="spellEnd"/>
+      <w:r>
+        <w:rPr>
+          <w:sz w:val="24"/>
+          <w:szCs w:val="24"/>
+        </w:rPr>
+        <w:t xml:space="preserve"> </w:t>
+      </w:r>
+      <w:proofErr w:type="spellStart"/>
+      <w:r>
+        <w:rPr>
+          <w:sz w:val="24"/>
+          <w:szCs w:val="24"/>
+        </w:rPr>
+        <w:t>electronic</w:t>
+      </w:r>
+      <w:proofErr w:type="spellEnd"/>
+      <w:r>
+        <w:rPr>
+          <w:sz w:val="24"/>
+          <w:szCs w:val="24"/>
+        </w:rPr>
+        <w:t xml:space="preserve"> </w:t>
+      </w:r>
+      <w:proofErr w:type="spellStart"/>
+      <w:r>
+        <w:rPr>
+          <w:sz w:val="24"/>
+          <w:szCs w:val="24"/>
+        </w:rPr>
+        <w:t>typesetting</w:t>
+      </w:r>
+      <w:proofErr w:type="spellEnd"/>
+      <w:r>
+        <w:rPr>
+          <w:sz w:val="24"/>
+          <w:szCs w:val="24"/>
+        </w:rPr>
+        <w:t xml:space="preserve">, </w:t>
+      </w:r>
+      <w:proofErr w:type="spellStart"/>
+      <w:r>
+        <w:rPr>
+          <w:sz w:val="24"/>
+          <w:szCs w:val="24"/>
+        </w:rPr>
+        <w:t>remaining</w:t>
+      </w:r>
+      <w:proofErr w:type="spellEnd"/>
+      <w:r>
+        <w:rPr>
+          <w:sz w:val="24"/>
+          <w:szCs w:val="24"/>
+        </w:rPr>
+        <w:t xml:space="preserve"> </w:t>
+      </w:r>
+      <w:proofErr w:type="spellStart"/>
+      <w:r>
+        <w:rPr>
+          <w:sz w:val="24"/>
+          <w:szCs w:val="24"/>
+        </w:rPr>
+        <w:t>essentially</w:t>
+      </w:r>
+      <w:proofErr w:type="spellEnd"/>
+      <w:r>
+        <w:rPr>
+          <w:sz w:val="24"/>
+          <w:szCs w:val="24"/>
+        </w:rPr>
+        <w:t xml:space="preserve"> </w:t>
+      </w:r>
+      <w:proofErr w:type="spellStart"/>
+      <w:r>
+        <w:rPr>
+          <w:sz w:val="24"/>
+          <w:szCs w:val="24"/>
+        </w:rPr>
+        <w:t>unchanged</w:t>
+      </w:r>
+      <w:proofErr w:type="spellEnd"/>
+      <w:r>
+        <w:rPr>
+          <w:sz w:val="24"/>
+          <w:szCs w:val="24"/>
+        </w:rPr>
+        <w:t xml:space="preserve">. </w:t>
+      </w:r>
+      <w:proofErr w:type="spellStart"/>
+      <w:r>
+        <w:rPr>
+          <w:sz w:val="24"/>
+          <w:szCs w:val="24"/>
+        </w:rPr>
+        <w:t>It</w:t>
+      </w:r>
+      <w:proofErr w:type="spellEnd"/>
+      <w:r>
+        <w:rPr>
+          <w:sz w:val="24"/>
+          <w:szCs w:val="24"/>
+        </w:rPr>
+        <w:t xml:space="preserve"> </w:t>
+      </w:r>
+      <w:proofErr w:type="spellStart"/>
+      <w:r>
+        <w:rPr>
+          <w:sz w:val="24"/>
+          <w:szCs w:val="24"/>
+        </w:rPr>
+        <w:t>was</w:t>
+      </w:r>
+      <w:proofErr w:type="spellEnd"/>
+      <w:r>
+        <w:rPr>
+          <w:sz w:val="24"/>
+          <w:szCs w:val="24"/>
+        </w:rPr>
+        <w:t xml:space="preserve"> </w:t>
+      </w:r>
+      <w:proofErr w:type="spellStart"/>
+      <w:r>
+        <w:rPr>
+          <w:sz w:val="24"/>
+          <w:szCs w:val="24"/>
+        </w:rPr>
+        <w:t>popularised</w:t>
+      </w:r>
+      <w:proofErr w:type="spellEnd"/>
+      <w:r>
+        <w:rPr>
+          <w:sz w:val="24"/>
+          <w:szCs w:val="24"/>
+        </w:rPr>
+        <w:t xml:space="preserve"> in </w:t>
+      </w:r>
+      <w:proofErr w:type="spellStart"/>
+      <w:r>
+        <w:rPr>
+          <w:sz w:val="24"/>
+          <w:szCs w:val="24"/>
+        </w:rPr>
+        <w:t>the</w:t>
+      </w:r>
+      <w:proofErr w:type="spellEnd"/>
+      <w:r>
+        <w:rPr>
+          <w:sz w:val="24"/>
+          <w:szCs w:val="24"/>
+        </w:rPr>
+        <w:t xml:space="preserve"> 1960s </w:t>
+      </w:r>
+      <w:proofErr w:type="spellStart"/>
+      <w:r>
+        <w:rPr>
+          <w:sz w:val="24"/>
+          <w:szCs w:val="24"/>
+        </w:rPr>
+        <w:t>with</w:t>
+      </w:r>
+      <w:proofErr w:type="spellEnd"/>
+      <w:r>
+        <w:rPr>
+          <w:sz w:val="24"/>
+          <w:szCs w:val="24"/>
+        </w:rPr>
+        <w:t xml:space="preserve"> </w:t>
+      </w:r>
+      <w:proofErr w:type="spellStart"/>
+      <w:r>
+        <w:rPr>
+          <w:sz w:val="24"/>
+          <w:szCs w:val="24"/>
+        </w:rPr>
+        <w:t>the</w:t>
+      </w:r>
+      <w:proofErr w:type="spellEnd"/>
+      <w:r>
+        <w:rPr>
+          <w:sz w:val="24"/>
+          <w:szCs w:val="24"/>
+        </w:rPr>
+        <w:t xml:space="preserve"> </w:t>
+      </w:r>
+      <w:proofErr w:type="spellStart"/>
+      <w:r>
+        <w:rPr>
+          <w:sz w:val="24"/>
+          <w:szCs w:val="24"/>
+        </w:rPr>
+        <w:t>release</w:t>
+      </w:r>
+      <w:proofErr w:type="spellEnd"/>
+      <w:r>
+        <w:rPr>
+          <w:sz w:val="24"/>
+          <w:szCs w:val="24"/>
+        </w:rPr>
+        <w:t xml:space="preserve"> of </w:t>
+      </w:r>
+      <w:proofErr w:type="spellStart"/>
+      <w:r>
+        <w:rPr>
+          <w:sz w:val="24"/>
+          <w:szCs w:val="24"/>
+        </w:rPr>
+        <w:t>Letraset</w:t>
+      </w:r>
+      <w:proofErr w:type="spellEnd"/>
+      <w:r>
+        <w:rPr>
+          <w:sz w:val="24"/>
+          <w:szCs w:val="24"/>
+        </w:rPr>
+        <w:t xml:space="preserve"> </w:t>
+      </w:r>
+      <w:proofErr w:type="spellStart"/>
+      <w:r>
+        <w:rPr>
+          <w:sz w:val="24"/>
+          <w:szCs w:val="24"/>
+        </w:rPr>
+        <w:t>sheets</w:t>
+      </w:r>
+      <w:proofErr w:type="spellEnd"/>
+      <w:r>
+        <w:rPr>
+          <w:sz w:val="24"/>
+          <w:szCs w:val="24"/>
+        </w:rPr>
+        <w:t xml:space="preserve"> </w:t>
+      </w:r>
+      <w:proofErr w:type="spellStart"/>
+      <w:r>
+        <w:rPr>
+          <w:sz w:val="24"/>
+          <w:szCs w:val="24"/>
+        </w:rPr>
+        <w:t>containing</w:t>
+      </w:r>
+      <w:proofErr w:type="spellEnd"/>
+      <w:r>
+        <w:rPr>
+          <w:sz w:val="24"/>
+          <w:szCs w:val="24"/>
+        </w:rPr>
+        <w:t xml:space="preserve"> </w:t>
+      </w:r>
+      <w:proofErr w:type="spellStart"/>
+      <w:r>
+        <w:rPr>
+          <w:sz w:val="24"/>
+          <w:szCs w:val="24"/>
+        </w:rPr>
+        <w:t>Lorem</w:t>
+      </w:r>
+      <w:proofErr w:type="spellEnd"/>
+      <w:r>
+        <w:rPr>
+          <w:sz w:val="24"/>
+          <w:szCs w:val="24"/>
+        </w:rPr>
+        <w:t xml:space="preserve"> </w:t>
+      </w:r>
+      <w:proofErr w:type="spellStart"/>
+      <w:r>
+        <w:rPr>
+          <w:sz w:val="24"/>
+          <w:szCs w:val="24"/>
+        </w:rPr>
+        <w:t>Ipsum</w:t>
+      </w:r>
+      <w:proofErr w:type="spellEnd"/>
+      <w:r>
+        <w:rPr>
+          <w:sz w:val="24"/>
+          <w:szCs w:val="24"/>
+        </w:rPr>
+        <w:t xml:space="preserve"> </w:t>
+      </w:r>
+      <w:proofErr w:type="spellStart"/>
+      <w:r>
+        <w:rPr>
+          <w:sz w:val="24"/>
+          <w:szCs w:val="24"/>
+        </w:rPr>
+        <w:t>passages</w:t>
+      </w:r>
+      <w:proofErr w:type="spellEnd"/>
+      <w:r>
+        <w:rPr>
+          <w:sz w:val="24"/>
+          <w:szCs w:val="24"/>
+        </w:rPr>
+        <w:t xml:space="preserve">, and more </w:t>
+      </w:r>
+      <w:proofErr w:type="spellStart"/>
+      <w:r>
+        <w:rPr>
+          <w:sz w:val="24"/>
+          <w:szCs w:val="24"/>
+        </w:rPr>
+        <w:t>recently</w:t>
+      </w:r>
+      <w:proofErr w:type="spellEnd"/>
+      <w:r>
+        <w:rPr>
+          <w:sz w:val="24"/>
+          <w:szCs w:val="24"/>
+        </w:rPr>
+        <w:t xml:space="preserve"> </w:t>
+      </w:r>
+      <w:proofErr w:type="spellStart"/>
+      <w:r>
+        <w:rPr>
+          <w:sz w:val="24"/>
+          <w:szCs w:val="24"/>
+        </w:rPr>
+        <w:t>with</w:t>
+      </w:r>
+      <w:proofErr w:type="spellEnd"/>
+      <w:r>
+        <w:rPr>
+          <w:sz w:val="24"/>
+          <w:szCs w:val="24"/>
+        </w:rPr>
+        <w:t xml:space="preserve"> desktop </w:t>
+      </w:r>
+      <w:proofErr w:type="spellStart"/>
+      <w:r>
+        <w:rPr>
+          <w:sz w:val="24"/>
+          <w:szCs w:val="24"/>
+        </w:rPr>
+        <w:t>publishing</w:t>
+      </w:r>
+      <w:proofErr w:type="spellEnd"/>
+      <w:r>
+        <w:rPr>
+          <w:sz w:val="24"/>
+          <w:szCs w:val="24"/>
+        </w:rPr>
+        <w:t xml:space="preserve"> software </w:t>
+      </w:r>
+      <w:proofErr w:type="spellStart"/>
+      <w:r>
+        <w:rPr>
+          <w:sz w:val="24"/>
+          <w:szCs w:val="24"/>
+        </w:rPr>
+        <w:t>like</w:t>
+      </w:r>
+      <w:proofErr w:type="spellEnd"/>
+      <w:r>
+        <w:rPr>
+          <w:sz w:val="24"/>
+          <w:szCs w:val="24"/>
+        </w:rPr>
+        <w:t xml:space="preserve"> </w:t>
+      </w:r>
+      <w:proofErr w:type="spellStart"/>
+      <w:r>
+        <w:rPr>
+          <w:sz w:val="24"/>
+          <w:szCs w:val="24"/>
+        </w:rPr>
+        <w:t>Aldus</w:t>
+      </w:r>
+      <w:proofErr w:type="spellEnd"/>
+      <w:r>
+        <w:rPr>
+          <w:sz w:val="24"/>
+          <w:szCs w:val="24"/>
+        </w:rPr>
+        <w:t xml:space="preserve"> PageMaker </w:t>
+      </w:r>
+      <w:proofErr w:type="spellStart"/>
+      <w:r>
+        <w:rPr>
+          <w:sz w:val="24"/>
+          <w:szCs w:val="24"/>
+        </w:rPr>
+        <w:t>including</w:t>
+      </w:r>
+      <w:proofErr w:type="spellEnd"/>
+      <w:r>
+        <w:rPr>
+          <w:sz w:val="24"/>
+          <w:szCs w:val="24"/>
+        </w:rPr>
+        <w:t xml:space="preserve"> </w:t>
+      </w:r>
+      <w:proofErr w:type="spellStart"/>
+      <w:r>
+        <w:rPr>
+          <w:sz w:val="24"/>
+          <w:szCs w:val="24"/>
+        </w:rPr>
+        <w:t>versions</w:t>
+      </w:r>
+      <w:proofErr w:type="spellEnd"/>
+      <w:r>
+        <w:rPr>
+          <w:sz w:val="24"/>
+          <w:szCs w:val="24"/>
+        </w:rPr>
+        <w:t xml:space="preserve"> of </w:t>
+      </w:r>
+      <w:proofErr w:type="spellStart"/>
+      <w:r>
+        <w:rPr>
+          <w:sz w:val="24"/>
+          <w:szCs w:val="24"/>
+        </w:rPr>
+        <w:t>Lorem</w:t>
+      </w:r>
+      <w:proofErr w:type="spellEnd"/>
+      <w:r>
+        <w:rPr>
+          <w:sz w:val="24"/>
+          <w:szCs w:val="24"/>
+        </w:rPr>
+        <w:t xml:space="preserve"> </w:t>
+      </w:r>
+      <w:proofErr w:type="spellStart"/>
+      <w:r>
+        <w:rPr>
+          <w:sz w:val="24"/>
+          <w:szCs w:val="24"/>
+        </w:rPr>
+        <w:t>Ipsum</w:t>
+      </w:r>
+      <w:proofErr w:type="spellEnd"/>
+      <w:r>
+        <w:rPr>
+          <w:sz w:val="24"/>
+          <w:szCs w:val="24"/>
+        </w:rPr>
+        <w:t>.</w:t>
+      </w:r>
+    </w:p>
+    <w:p>
+      <w:pPr>
+        <w:pStyle w:val="normal0"/>
+        <w:rPr>
+          <w:b/>
+          <w:sz w:val="36"/>
+        </w:rPr>
+      </w:pPr>
+      <w:r>
+        <w:rPr>
+          <w:b/>
+          <w:sz w:val="48"/>
+        </w:rPr>
+        <w:br w:type="page"/>
+      </w:r>
+      <w:r>
+        <w:rPr>
+          <w:b/>
+          <w:noProof/>
+          <w:sz w:val="48"/>
+        </w:rPr>
+        <w:lastRenderedPageBreak/>
+        <w:drawing>
+          <wp:anchor distT="0" distB="0" distL="114300" distR="114300" simplePos="0" relativeHeight="251663360" behindDoc="0" locked="0" layoutInCell="1" allowOverlap="1">
+            <wp:simplePos x="0" y="0"/>
+            <wp:positionH relativeFrom="column">
+              <wp:posOffset>2876550</wp:posOffset>
+            </wp:positionH>
+            <wp:positionV relativeFrom="paragraph">
+              <wp:posOffset>24130</wp:posOffset>
+            </wp:positionV>
+            <wp:extent cx="3067050" cy="1905000"/>
+            <wp:effectExtent l="0" t="0" r="0" b="0"/>
+            <wp:wrapSquare wrapText="bothSides"/>
+            <wp:docPr id="12" name="Imagen 39" descr="C:\Users\techartivity\AppData\Local\Microsoft\Windows\INetCache\Content.Word\recomercem_bg.png"/>
+            <wp:cNvGraphicFramePr>
+              <a:graphicFrameLocks xmlns:a="http://schemas.openxmlformats.org/drawingml/2006/main" noChangeAspect="1"/>
+            </wp:cNvGraphicFramePr>
+            <a:graphic xmlns:a="http://schemas.openxmlformats.org/drawingml/2006/main">
+              <a:graphicData uri="http://schemas.openxmlformats.org/drawingml/2006/picture">
+                <pic:pic xmlns:pic="http://schemas.openxmlformats.org/drawingml/2006/picture">
+                  <pic:nvPicPr>
+                    <pic:cNvPr id="0" name="Picture 39" descr="C:\Users\techartivity\AppData\Local\Microsoft\Windows\INetCache\Content.Word\recomercem_bg.png"/>
+                    <pic:cNvPicPr>
+                      <a:picLocks noChangeAspect="1" noChangeArrowheads="1"/>
+                    </pic:cNvPicPr>
+                  </pic:nvPicPr>
+                  <pic:blipFill>
+                    <a:blip r:embed="rId7" cstate="print"/>
+                    <a:srcRect/>
+                    <a:stretch>
+                      <a:fillRect/>
+                    </a:stretch>
+                  </pic:blipFill>
+                  <pic:spPr bwMode="auto">
+                    <a:xfrm>
+                      <a:off x="0" y="0"/>
+                      <a:ext cx="3067050" cy="1905000"/>
+                    </a:xfrm>
+                    <a:prstGeom prst="rect">
+                      <a:avLst/>
+                    </a:prstGeom>
+                    <a:noFill/>
+                    <a:ln w="9525">
+                      <a:noFill/>
+                      <a:miter lim="800000"/>
+                      <a:headEnd/>
+                      <a:tailEnd/>
+                    </a:ln>
+                  </pic:spPr>
+                </pic:pic>
+              </a:graphicData>
+            </a:graphic>
+          </wp:anchor>
+        </w:drawing>
+      </w:r>
+      <w:r>
+        <w:rPr>
+          <w:b/>
+          <w:sz w:val="48"/>
+        </w:rPr>
+        <w:t>“Juego Mario</w:t>
+      </w:r>
+      <w:r>
+        <w:rPr>
+          <w:b/>
+          <w:sz w:val="36"/>
+        </w:rPr>
+        <w:t>”</w:t>
+      </w:r>
+    </w:p>
+    <w:p>
+      <w:pPr>
+        <w:pStyle w:val="normal0"/>
+        <w:spacing w:before="120" w:after="240" w:line="360" w:lineRule="auto"/>
+        <w:rPr>
+          <w:sz w:val="24"/>
+          <w:szCs w:val="24"/>
+        </w:rPr>
+      </w:pPr>
+    </w:p>
+    <w:p>
+      <w:pPr>
+        <w:pStyle w:val="normal0"/>
+        <w:spacing w:before="120" w:after="240" w:line="360" w:lineRule="auto"/>
+        <w:rPr>
+          <w:sz w:val="24"/>
+          <w:szCs w:val="24"/>
+        </w:rPr>
+      </w:pPr>
+      <w:proofErr w:type="spellStart"/>
+      <w:r>
+        <w:rPr>
+          <w:sz w:val="24"/>
+          <w:szCs w:val="24"/>
+        </w:rPr>
+        <w:t>Lorem</w:t>
+      </w:r>
+      <w:proofErr w:type="spellEnd"/>
+      <w:r>
+        <w:rPr>
+          <w:sz w:val="24"/>
+          <w:szCs w:val="24"/>
+        </w:rPr>
+        <w:t xml:space="preserve"> </w:t>
+      </w:r>
+      <w:proofErr w:type="spellStart"/>
+      <w:r>
+        <w:rPr>
+          <w:sz w:val="24"/>
+          <w:szCs w:val="24"/>
+        </w:rPr>
+        <w:t>Ipsum</w:t>
+      </w:r>
+      <w:proofErr w:type="spellEnd"/>
+      <w:r>
+        <w:rPr>
+          <w:sz w:val="24"/>
+          <w:szCs w:val="24"/>
+        </w:rPr>
+        <w:t xml:space="preserve"> </w:t>
+      </w:r>
+      <w:proofErr w:type="spellStart"/>
+      <w:r>
+        <w:rPr>
+          <w:sz w:val="24"/>
+          <w:szCs w:val="24"/>
+        </w:rPr>
+        <w:t>is</w:t>
+      </w:r>
+      <w:proofErr w:type="spellEnd"/>
+      <w:r>
+        <w:rPr>
+          <w:sz w:val="24"/>
+          <w:szCs w:val="24"/>
+        </w:rPr>
+        <w:t xml:space="preserve"> </w:t>
+      </w:r>
+      <w:proofErr w:type="spellStart"/>
+      <w:r>
+        <w:rPr>
+          <w:sz w:val="24"/>
+          <w:szCs w:val="24"/>
+        </w:rPr>
+        <w:t>simply</w:t>
+      </w:r>
+      <w:proofErr w:type="spellEnd"/>
+      <w:r>
+        <w:rPr>
+          <w:sz w:val="24"/>
+          <w:szCs w:val="24"/>
+        </w:rPr>
+        <w:t xml:space="preserve"> </w:t>
+      </w:r>
+      <w:proofErr w:type="spellStart"/>
+      <w:r>
+        <w:rPr>
+          <w:sz w:val="24"/>
+          <w:szCs w:val="24"/>
+        </w:rPr>
+        <w:t>dummy</w:t>
+      </w:r>
+      <w:proofErr w:type="spellEnd"/>
+      <w:r>
+        <w:rPr>
+          <w:sz w:val="24"/>
+          <w:szCs w:val="24"/>
+        </w:rPr>
+        <w:t xml:space="preserve"> </w:t>
+      </w:r>
+      <w:proofErr w:type="spellStart"/>
+      <w:r>
+        <w:rPr>
+          <w:sz w:val="24"/>
+          <w:szCs w:val="24"/>
+        </w:rPr>
+        <w:t>text</w:t>
+      </w:r>
+      <w:proofErr w:type="spellEnd"/>
+      <w:r>
+        <w:rPr>
+          <w:sz w:val="24"/>
+          <w:szCs w:val="24"/>
+        </w:rPr>
+        <w:t xml:space="preserve"> of </w:t>
+      </w:r>
+      <w:proofErr w:type="spellStart"/>
+      <w:r>
+        <w:rPr>
+          <w:sz w:val="24"/>
+          <w:szCs w:val="24"/>
+        </w:rPr>
+        <w:t>the</w:t>
+      </w:r>
+      <w:proofErr w:type="spellEnd"/>
+      <w:r>
+        <w:rPr>
+          <w:sz w:val="24"/>
+          <w:szCs w:val="24"/>
+        </w:rPr>
+        <w:t xml:space="preserve"> </w:t>
+      </w:r>
+      <w:proofErr w:type="spellStart"/>
+      <w:r>
+        <w:rPr>
+          <w:sz w:val="24"/>
+          <w:szCs w:val="24"/>
+        </w:rPr>
+        <w:t>printing</w:t>
+      </w:r>
+      <w:proofErr w:type="spellEnd"/>
+      <w:r>
+        <w:rPr>
+          <w:sz w:val="24"/>
+          <w:szCs w:val="24"/>
+        </w:rPr>
+        <w:t xml:space="preserve"> and </w:t>
+      </w:r>
+      <w:proofErr w:type="spellStart"/>
+      <w:r>
+        <w:rPr>
+          <w:sz w:val="24"/>
+          <w:szCs w:val="24"/>
+        </w:rPr>
+        <w:t>typesetting</w:t>
+      </w:r>
+      <w:proofErr w:type="spellEnd"/>
+      <w:r>
+        <w:rPr>
+          <w:sz w:val="24"/>
+          <w:szCs w:val="24"/>
+        </w:rPr>
+        <w:t xml:space="preserve"> </w:t>
+      </w:r>
+      <w:proofErr w:type="spellStart"/>
+      <w:r>
+        <w:rPr>
+          <w:sz w:val="24"/>
+          <w:szCs w:val="24"/>
+        </w:rPr>
+        <w:t>industry</w:t>
+      </w:r>
+      <w:proofErr w:type="spellEnd"/>
+      <w:r>
+        <w:rPr>
+          <w:sz w:val="24"/>
+          <w:szCs w:val="24"/>
+        </w:rPr>
+        <w:t xml:space="preserve">. </w:t>
+      </w:r>
+      <w:proofErr w:type="spellStart"/>
+      <w:r>
+        <w:rPr>
+          <w:sz w:val="24"/>
+          <w:szCs w:val="24"/>
+        </w:rPr>
+        <w:t>Lorem</w:t>
+      </w:r>
+      <w:proofErr w:type="spellEnd"/>
+      <w:r>
+        <w:rPr>
+          <w:sz w:val="24"/>
+          <w:szCs w:val="24"/>
+        </w:rPr>
+        <w:t xml:space="preserve"> </w:t>
+      </w:r>
+      <w:proofErr w:type="spellStart"/>
+      <w:r>
+        <w:rPr>
+          <w:sz w:val="24"/>
+          <w:szCs w:val="24"/>
+        </w:rPr>
+        <w:t>Ipsum</w:t>
+      </w:r>
+      <w:proofErr w:type="spellEnd"/>
+      <w:r>
+        <w:rPr>
+          <w:sz w:val="24"/>
+          <w:szCs w:val="24"/>
+        </w:rPr>
+        <w:t xml:space="preserve"> has </w:t>
+      </w:r>
+      <w:proofErr w:type="spellStart"/>
+      <w:r>
+        <w:rPr>
+          <w:sz w:val="24"/>
+          <w:szCs w:val="24"/>
+        </w:rPr>
+        <w:t>been</w:t>
+      </w:r>
+      <w:proofErr w:type="spellEnd"/>
+      <w:r>
+        <w:rPr>
+          <w:sz w:val="24"/>
+          <w:szCs w:val="24"/>
+        </w:rPr>
+        <w:t xml:space="preserve"> </w:t>
+      </w:r>
+      <w:proofErr w:type="spellStart"/>
+      <w:r>
+        <w:rPr>
+          <w:sz w:val="24"/>
+          <w:szCs w:val="24"/>
+        </w:rPr>
+        <w:t>the</w:t>
+      </w:r>
+      <w:proofErr w:type="spellEnd"/>
+      <w:r>
+        <w:rPr>
+          <w:sz w:val="24"/>
+          <w:szCs w:val="24"/>
+        </w:rPr>
+        <w:t xml:space="preserve"> </w:t>
+      </w:r>
+      <w:proofErr w:type="spellStart"/>
+      <w:r>
+        <w:rPr>
+          <w:sz w:val="24"/>
+          <w:szCs w:val="24"/>
+        </w:rPr>
+        <w:t>industry's</w:t>
+      </w:r>
+      <w:proofErr w:type="spellEnd"/>
+      <w:r>
+        <w:rPr>
+          <w:sz w:val="24"/>
+          <w:szCs w:val="24"/>
+        </w:rPr>
+        <w:t xml:space="preserve"> </w:t>
+      </w:r>
+      <w:proofErr w:type="spellStart"/>
+      <w:r>
+        <w:rPr>
+          <w:sz w:val="24"/>
+          <w:szCs w:val="24"/>
+        </w:rPr>
+        <w:t>standard</w:t>
+      </w:r>
+      <w:proofErr w:type="spellEnd"/>
+      <w:r>
+        <w:rPr>
+          <w:sz w:val="24"/>
+          <w:szCs w:val="24"/>
+        </w:rPr>
+        <w:t xml:space="preserve"> </w:t>
+      </w:r>
+      <w:proofErr w:type="spellStart"/>
+      <w:r>
+        <w:rPr>
+          <w:sz w:val="24"/>
+          <w:szCs w:val="24"/>
+        </w:rPr>
+        <w:t>dummy</w:t>
+      </w:r>
+      <w:proofErr w:type="spellEnd"/>
+      <w:r>
+        <w:rPr>
+          <w:sz w:val="24"/>
+          <w:szCs w:val="24"/>
+        </w:rPr>
+        <w:t xml:space="preserve"> </w:t>
+      </w:r>
+      <w:proofErr w:type="spellStart"/>
+      <w:r>
+        <w:rPr>
+          <w:sz w:val="24"/>
+          <w:szCs w:val="24"/>
+        </w:rPr>
+        <w:t>text</w:t>
+      </w:r>
+      <w:proofErr w:type="spellEnd"/>
+      <w:r>
+        <w:rPr>
+          <w:sz w:val="24"/>
+          <w:szCs w:val="24"/>
+        </w:rPr>
+        <w:t xml:space="preserve"> </w:t>
+      </w:r>
+      <w:proofErr w:type="spellStart"/>
+      <w:r>
+        <w:rPr>
+          <w:sz w:val="24"/>
+          <w:szCs w:val="24"/>
+        </w:rPr>
+        <w:t>ever</w:t>
+      </w:r>
+      <w:proofErr w:type="spellEnd"/>
+      <w:r>
+        <w:rPr>
+          <w:sz w:val="24"/>
+          <w:szCs w:val="24"/>
+        </w:rPr>
+        <w:t xml:space="preserve"> </w:t>
+      </w:r>
+      <w:proofErr w:type="spellStart"/>
+      <w:r>
+        <w:rPr>
+          <w:sz w:val="24"/>
+          <w:szCs w:val="24"/>
+        </w:rPr>
+        <w:t>since</w:t>
+      </w:r>
+      <w:proofErr w:type="spellEnd"/>
+      <w:r>
+        <w:rPr>
+          <w:sz w:val="24"/>
+          <w:szCs w:val="24"/>
+        </w:rPr>
+        <w:t xml:space="preserve"> </w:t>
+      </w:r>
+      <w:proofErr w:type="spellStart"/>
+      <w:r>
+        <w:rPr>
+          <w:sz w:val="24"/>
+          <w:szCs w:val="24"/>
+        </w:rPr>
+        <w:t>the</w:t>
+      </w:r>
+      <w:proofErr w:type="spellEnd"/>
+      <w:r>
+        <w:rPr>
+          <w:sz w:val="24"/>
+          <w:szCs w:val="24"/>
+        </w:rPr>
+        <w:t xml:space="preserve"> 1500s, </w:t>
+      </w:r>
+      <w:proofErr w:type="spellStart"/>
+      <w:r>
+        <w:rPr>
+          <w:sz w:val="24"/>
+          <w:szCs w:val="24"/>
+        </w:rPr>
+        <w:t>when</w:t>
+      </w:r>
+      <w:proofErr w:type="spellEnd"/>
+      <w:r>
+        <w:rPr>
+          <w:sz w:val="24"/>
+          <w:szCs w:val="24"/>
+        </w:rPr>
+        <w:t xml:space="preserve"> </w:t>
+      </w:r>
+      <w:proofErr w:type="spellStart"/>
+      <w:r>
+        <w:rPr>
+          <w:sz w:val="24"/>
+          <w:szCs w:val="24"/>
+        </w:rPr>
+        <w:t>an</w:t>
+      </w:r>
+      <w:proofErr w:type="spellEnd"/>
+      <w:r>
+        <w:rPr>
+          <w:sz w:val="24"/>
+          <w:szCs w:val="24"/>
+        </w:rPr>
+        <w:t xml:space="preserve"> </w:t>
+      </w:r>
+      <w:proofErr w:type="spellStart"/>
+      <w:r>
+        <w:rPr>
+          <w:sz w:val="24"/>
+          <w:szCs w:val="24"/>
+        </w:rPr>
+        <w:t>unknown</w:t>
+      </w:r>
+      <w:proofErr w:type="spellEnd"/>
+      <w:r>
+        <w:rPr>
+          <w:sz w:val="24"/>
+          <w:szCs w:val="24"/>
+        </w:rPr>
+        <w:t xml:space="preserve"> </w:t>
+      </w:r>
+      <w:proofErr w:type="spellStart"/>
+      <w:r>
+        <w:rPr>
+          <w:sz w:val="24"/>
+          <w:szCs w:val="24"/>
+        </w:rPr>
+        <w:t>printer</w:t>
+      </w:r>
+      <w:proofErr w:type="spellEnd"/>
+      <w:r>
+        <w:rPr>
+          <w:sz w:val="24"/>
+          <w:szCs w:val="24"/>
+        </w:rPr>
+        <w:t xml:space="preserve"> </w:t>
+      </w:r>
+      <w:proofErr w:type="spellStart"/>
+      <w:r>
+        <w:rPr>
+          <w:sz w:val="24"/>
+          <w:szCs w:val="24"/>
+        </w:rPr>
+        <w:t>took</w:t>
+      </w:r>
+      <w:proofErr w:type="spellEnd"/>
+      <w:r>
+        <w:rPr>
+          <w:sz w:val="24"/>
+          <w:szCs w:val="24"/>
+        </w:rPr>
+        <w:t xml:space="preserve"> a </w:t>
+      </w:r>
+      <w:proofErr w:type="spellStart"/>
+      <w:r>
+        <w:rPr>
+          <w:sz w:val="24"/>
+          <w:szCs w:val="24"/>
+        </w:rPr>
+        <w:t>galley</w:t>
+      </w:r>
+      <w:proofErr w:type="spellEnd"/>
+      <w:r>
+        <w:rPr>
+          <w:sz w:val="24"/>
+          <w:szCs w:val="24"/>
+        </w:rPr>
+        <w:t xml:space="preserve"> of </w:t>
+      </w:r>
+      <w:proofErr w:type="spellStart"/>
+      <w:r>
+        <w:rPr>
+          <w:sz w:val="24"/>
+          <w:szCs w:val="24"/>
+        </w:rPr>
+        <w:t>type</w:t>
+      </w:r>
+      <w:proofErr w:type="spellEnd"/>
+      <w:r>
+        <w:rPr>
+          <w:sz w:val="24"/>
+          <w:szCs w:val="24"/>
+        </w:rPr>
+        <w:t xml:space="preserve"> and </w:t>
+      </w:r>
+      <w:proofErr w:type="spellStart"/>
+      <w:r>
+        <w:rPr>
+          <w:sz w:val="24"/>
+          <w:szCs w:val="24"/>
+        </w:rPr>
+        <w:t>scrambled</w:t>
+      </w:r>
+      <w:proofErr w:type="spellEnd"/>
+      <w:r>
+        <w:rPr>
+          <w:sz w:val="24"/>
+          <w:szCs w:val="24"/>
+        </w:rPr>
+        <w:t xml:space="preserve"> </w:t>
+      </w:r>
+      <w:proofErr w:type="spellStart"/>
+      <w:r>
+        <w:rPr>
+          <w:sz w:val="24"/>
+          <w:szCs w:val="24"/>
+        </w:rPr>
+        <w:t>it</w:t>
+      </w:r>
+      <w:proofErr w:type="spellEnd"/>
+      <w:r>
+        <w:rPr>
+          <w:sz w:val="24"/>
+          <w:szCs w:val="24"/>
+        </w:rPr>
+        <w:t xml:space="preserve"> </w:t>
+      </w:r>
+      <w:proofErr w:type="spellStart"/>
+      <w:r>
+        <w:rPr>
+          <w:sz w:val="24"/>
+          <w:szCs w:val="24"/>
+        </w:rPr>
+        <w:t>to</w:t>
+      </w:r>
+      <w:proofErr w:type="spellEnd"/>
+      <w:r>
+        <w:rPr>
+          <w:sz w:val="24"/>
+          <w:szCs w:val="24"/>
+        </w:rPr>
+        <w:t xml:space="preserve"> </w:t>
+      </w:r>
+      <w:proofErr w:type="spellStart"/>
+      <w:r>
+        <w:rPr>
+          <w:sz w:val="24"/>
+          <w:szCs w:val="24"/>
+        </w:rPr>
+        <w:t>make</w:t>
+      </w:r>
+      <w:proofErr w:type="spellEnd"/>
+      <w:r>
+        <w:rPr>
+          <w:sz w:val="24"/>
+          <w:szCs w:val="24"/>
+        </w:rPr>
+        <w:t xml:space="preserve"> a </w:t>
+      </w:r>
+      <w:proofErr w:type="spellStart"/>
+      <w:r>
+        <w:rPr>
+          <w:sz w:val="24"/>
+          <w:szCs w:val="24"/>
+        </w:rPr>
+        <w:t>type</w:t>
+      </w:r>
+      <w:proofErr w:type="spellEnd"/>
+      <w:r>
+        <w:rPr>
+          <w:sz w:val="24"/>
+          <w:szCs w:val="24"/>
+        </w:rPr>
+        <w:t xml:space="preserve"> </w:t>
+      </w:r>
+      <w:proofErr w:type="spellStart"/>
+      <w:r>
+        <w:rPr>
+          <w:sz w:val="24"/>
+          <w:szCs w:val="24"/>
+        </w:rPr>
+        <w:t>specimen</w:t>
+      </w:r>
+      <w:proofErr w:type="spellEnd"/>
+      <w:r>
+        <w:rPr>
+          <w:sz w:val="24"/>
+          <w:szCs w:val="24"/>
+        </w:rPr>
+        <w:t xml:space="preserve"> </w:t>
+      </w:r>
+      <w:proofErr w:type="spellStart"/>
+      <w:r>
+        <w:rPr>
+          <w:sz w:val="24"/>
+          <w:szCs w:val="24"/>
+        </w:rPr>
+        <w:t>book</w:t>
+      </w:r>
+      <w:proofErr w:type="spellEnd"/>
+      <w:r>
+        <w:rPr>
+          <w:sz w:val="24"/>
+          <w:szCs w:val="24"/>
+        </w:rPr>
+        <w:t xml:space="preserve">. </w:t>
+      </w:r>
+      <w:proofErr w:type="spellStart"/>
+      <w:r>
+        <w:rPr>
+          <w:sz w:val="24"/>
+          <w:szCs w:val="24"/>
+        </w:rPr>
+        <w:t>It</w:t>
+      </w:r>
+      <w:proofErr w:type="spellEnd"/>
+      <w:r>
+        <w:rPr>
+          <w:sz w:val="24"/>
+          <w:szCs w:val="24"/>
+        </w:rPr>
+        <w:t xml:space="preserve"> has </w:t>
+      </w:r>
+      <w:proofErr w:type="spellStart"/>
+      <w:r>
+        <w:rPr>
+          <w:sz w:val="24"/>
+          <w:szCs w:val="24"/>
+        </w:rPr>
+        <w:t>survived</w:t>
+      </w:r>
+      <w:proofErr w:type="spellEnd"/>
+      <w:r>
+        <w:rPr>
+          <w:sz w:val="24"/>
+          <w:szCs w:val="24"/>
+        </w:rPr>
+        <w:t xml:space="preserve"> </w:t>
+      </w:r>
+      <w:proofErr w:type="spellStart"/>
+      <w:r>
+        <w:rPr>
+          <w:sz w:val="24"/>
+          <w:szCs w:val="24"/>
+        </w:rPr>
+        <w:t>not</w:t>
+      </w:r>
+      <w:proofErr w:type="spellEnd"/>
+      <w:r>
+        <w:rPr>
+          <w:sz w:val="24"/>
+          <w:szCs w:val="24"/>
+        </w:rPr>
+        <w:t xml:space="preserve"> </w:t>
+      </w:r>
+      <w:proofErr w:type="spellStart"/>
+      <w:r>
+        <w:rPr>
+          <w:sz w:val="24"/>
+          <w:szCs w:val="24"/>
+        </w:rPr>
+        <w:t>only</w:t>
+      </w:r>
+      <w:proofErr w:type="spellEnd"/>
+      <w:r>
+        <w:rPr>
+          <w:sz w:val="24"/>
+          <w:szCs w:val="24"/>
+        </w:rPr>
+        <w:t xml:space="preserve"> </w:t>
+      </w:r>
+      <w:proofErr w:type="spellStart"/>
+      <w:r>
+        <w:rPr>
+          <w:sz w:val="24"/>
+          <w:szCs w:val="24"/>
+        </w:rPr>
+        <w:t>five</w:t>
+      </w:r>
+      <w:proofErr w:type="spellEnd"/>
+      <w:r>
+        <w:rPr>
+          <w:sz w:val="24"/>
+          <w:szCs w:val="24"/>
+        </w:rPr>
+        <w:t xml:space="preserve"> </w:t>
+      </w:r>
+      <w:proofErr w:type="spellStart"/>
+      <w:r>
+        <w:rPr>
+          <w:sz w:val="24"/>
+          <w:szCs w:val="24"/>
+        </w:rPr>
+        <w:t>centuries</w:t>
+      </w:r>
+      <w:proofErr w:type="spellEnd"/>
+      <w:r>
+        <w:rPr>
+          <w:sz w:val="24"/>
+          <w:szCs w:val="24"/>
+        </w:rPr>
+        <w:t xml:space="preserve">, </w:t>
+      </w:r>
+      <w:proofErr w:type="spellStart"/>
+      <w:r>
+        <w:rPr>
+          <w:sz w:val="24"/>
+          <w:szCs w:val="24"/>
+        </w:rPr>
+        <w:t>but</w:t>
+      </w:r>
+      <w:proofErr w:type="spellEnd"/>
+      <w:r>
+        <w:rPr>
+          <w:sz w:val="24"/>
+          <w:szCs w:val="24"/>
+        </w:rPr>
+        <w:t xml:space="preserve"> </w:t>
+      </w:r>
+      <w:proofErr w:type="spellStart"/>
+      <w:r>
+        <w:rPr>
+          <w:sz w:val="24"/>
+          <w:szCs w:val="24"/>
+        </w:rPr>
+        <w:t>also</w:t>
+      </w:r>
+      <w:proofErr w:type="spellEnd"/>
+      <w:r>
+        <w:rPr>
+          <w:sz w:val="24"/>
+          <w:szCs w:val="24"/>
+        </w:rPr>
+        <w:t xml:space="preserve"> </w:t>
+      </w:r>
+      <w:proofErr w:type="spellStart"/>
+      <w:r>
+        <w:rPr>
+          <w:sz w:val="24"/>
+          <w:szCs w:val="24"/>
+        </w:rPr>
+        <w:t>the</w:t>
+      </w:r>
+      <w:proofErr w:type="spellEnd"/>
+      <w:r>
+        <w:rPr>
+          <w:sz w:val="24"/>
+          <w:szCs w:val="24"/>
+        </w:rPr>
+        <w:t xml:space="preserve"> </w:t>
+      </w:r>
+      <w:proofErr w:type="spellStart"/>
+      <w:r>
+        <w:rPr>
+          <w:sz w:val="24"/>
+          <w:szCs w:val="24"/>
+        </w:rPr>
+        <w:t>leap</w:t>
+      </w:r>
+      <w:proofErr w:type="spellEnd"/>
+      <w:r>
+        <w:rPr>
+          <w:sz w:val="24"/>
+          <w:szCs w:val="24"/>
+        </w:rPr>
+        <w:t xml:space="preserve"> </w:t>
+      </w:r>
+      <w:proofErr w:type="spellStart"/>
+      <w:r>
+        <w:rPr>
+          <w:sz w:val="24"/>
+          <w:szCs w:val="24"/>
+        </w:rPr>
+        <w:t>into</w:t>
+      </w:r>
+      <w:proofErr w:type="spellEnd"/>
+      <w:r>
+        <w:rPr>
+          <w:sz w:val="24"/>
+          <w:szCs w:val="24"/>
+        </w:rPr>
+        <w:t xml:space="preserve"> </w:t>
+      </w:r>
+      <w:proofErr w:type="spellStart"/>
+      <w:r>
+        <w:rPr>
+          <w:sz w:val="24"/>
+          <w:szCs w:val="24"/>
+        </w:rPr>
+        <w:t>electronic</w:t>
+      </w:r>
+      <w:proofErr w:type="spellEnd"/>
+      <w:r>
+        <w:rPr>
+          <w:sz w:val="24"/>
+          <w:szCs w:val="24"/>
+        </w:rPr>
+        <w:t xml:space="preserve"> </w:t>
+      </w:r>
+      <w:proofErr w:type="spellStart"/>
+      <w:r>
+        <w:rPr>
+          <w:sz w:val="24"/>
+          <w:szCs w:val="24"/>
+        </w:rPr>
+        <w:t>typesetting</w:t>
+      </w:r>
+      <w:proofErr w:type="spellEnd"/>
+      <w:r>
+        <w:rPr>
+          <w:sz w:val="24"/>
+          <w:szCs w:val="24"/>
+        </w:rPr>
+        <w:t xml:space="preserve">, </w:t>
+      </w:r>
+      <w:proofErr w:type="spellStart"/>
+      <w:r>
+        <w:rPr>
+          <w:sz w:val="24"/>
+          <w:szCs w:val="24"/>
+        </w:rPr>
+        <w:t>remaining</w:t>
+      </w:r>
+      <w:proofErr w:type="spellEnd"/>
+      <w:r>
+        <w:rPr>
+          <w:sz w:val="24"/>
+          <w:szCs w:val="24"/>
+        </w:rPr>
+        <w:t xml:space="preserve"> </w:t>
+      </w:r>
+      <w:proofErr w:type="spellStart"/>
+      <w:r>
+        <w:rPr>
+          <w:sz w:val="24"/>
+          <w:szCs w:val="24"/>
+        </w:rPr>
+        <w:t>essentially</w:t>
+      </w:r>
+      <w:proofErr w:type="spellEnd"/>
+      <w:r>
+        <w:rPr>
+          <w:sz w:val="24"/>
+          <w:szCs w:val="24"/>
+        </w:rPr>
+        <w:t xml:space="preserve"> </w:t>
+      </w:r>
+      <w:proofErr w:type="spellStart"/>
+      <w:r>
+        <w:rPr>
+          <w:sz w:val="24"/>
+          <w:szCs w:val="24"/>
+        </w:rPr>
+        <w:t>unchanged</w:t>
+      </w:r>
+      <w:proofErr w:type="spellEnd"/>
+      <w:r>
+        <w:rPr>
+          <w:sz w:val="24"/>
+          <w:szCs w:val="24"/>
+        </w:rPr>
+        <w:t xml:space="preserve">. </w:t>
+      </w:r>
+      <w:proofErr w:type="spellStart"/>
+      <w:r>
+        <w:rPr>
+          <w:sz w:val="24"/>
+          <w:szCs w:val="24"/>
+        </w:rPr>
+        <w:t>It</w:t>
+      </w:r>
+      <w:proofErr w:type="spellEnd"/>
+      <w:r>
+        <w:rPr>
+          <w:sz w:val="24"/>
+          <w:szCs w:val="24"/>
+        </w:rPr>
+        <w:t xml:space="preserve"> </w:t>
+      </w:r>
+      <w:proofErr w:type="spellStart"/>
+      <w:r>
+        <w:rPr>
+          <w:sz w:val="24"/>
+          <w:szCs w:val="24"/>
+        </w:rPr>
+        <w:t>was</w:t>
+      </w:r>
+      <w:proofErr w:type="spellEnd"/>
+      <w:r>
+        <w:rPr>
+          <w:sz w:val="24"/>
+          <w:szCs w:val="24"/>
+        </w:rPr>
+        <w:t xml:space="preserve"> </w:t>
+      </w:r>
+      <w:proofErr w:type="spellStart"/>
+      <w:r>
+        <w:rPr>
+          <w:sz w:val="24"/>
+          <w:szCs w:val="24"/>
+        </w:rPr>
+        <w:t>popularised</w:t>
+      </w:r>
+      <w:proofErr w:type="spellEnd"/>
+      <w:r>
+        <w:rPr>
+          <w:sz w:val="24"/>
+          <w:szCs w:val="24"/>
+        </w:rPr>
+        <w:t xml:space="preserve"> in </w:t>
+      </w:r>
+      <w:proofErr w:type="spellStart"/>
+      <w:r>
+        <w:rPr>
+          <w:sz w:val="24"/>
+          <w:szCs w:val="24"/>
+        </w:rPr>
+        <w:t>the</w:t>
+      </w:r>
+      <w:proofErr w:type="spellEnd"/>
+      <w:r>
+        <w:rPr>
+          <w:sz w:val="24"/>
+          <w:szCs w:val="24"/>
+        </w:rPr>
+        <w:t xml:space="preserve"> 1960s </w:t>
+      </w:r>
+      <w:proofErr w:type="spellStart"/>
+      <w:r>
+        <w:rPr>
+          <w:sz w:val="24"/>
+          <w:szCs w:val="24"/>
+        </w:rPr>
+        <w:t>with</w:t>
+      </w:r>
+      <w:proofErr w:type="spellEnd"/>
+      <w:r>
+        <w:rPr>
+          <w:sz w:val="24"/>
+          <w:szCs w:val="24"/>
+        </w:rPr>
+        <w:t xml:space="preserve"> </w:t>
+      </w:r>
+      <w:proofErr w:type="spellStart"/>
+      <w:r>
+        <w:rPr>
+          <w:sz w:val="24"/>
+          <w:szCs w:val="24"/>
+        </w:rPr>
+        <w:t>the</w:t>
+      </w:r>
+      <w:proofErr w:type="spellEnd"/>
+      <w:r>
+        <w:rPr>
+          <w:sz w:val="24"/>
+          <w:szCs w:val="24"/>
+        </w:rPr>
+        <w:t xml:space="preserve"> </w:t>
+      </w:r>
+      <w:proofErr w:type="spellStart"/>
+      <w:r>
+        <w:rPr>
+          <w:sz w:val="24"/>
+          <w:szCs w:val="24"/>
+        </w:rPr>
+        <w:t>release</w:t>
+      </w:r>
+      <w:proofErr w:type="spellEnd"/>
+      <w:r>
+        <w:rPr>
+          <w:sz w:val="24"/>
+          <w:szCs w:val="24"/>
+        </w:rPr>
+        <w:t xml:space="preserve"> of </w:t>
+      </w:r>
+      <w:proofErr w:type="spellStart"/>
+      <w:r>
+        <w:rPr>
+          <w:sz w:val="24"/>
+          <w:szCs w:val="24"/>
+        </w:rPr>
+        <w:t>Letraset</w:t>
+      </w:r>
+      <w:proofErr w:type="spellEnd"/>
+      <w:r>
+        <w:rPr>
+          <w:sz w:val="24"/>
+          <w:szCs w:val="24"/>
+        </w:rPr>
+        <w:t xml:space="preserve"> </w:t>
+      </w:r>
+      <w:proofErr w:type="spellStart"/>
+      <w:r>
+        <w:rPr>
+          <w:sz w:val="24"/>
+          <w:szCs w:val="24"/>
+        </w:rPr>
+        <w:t>sheets</w:t>
+      </w:r>
+      <w:proofErr w:type="spellEnd"/>
+      <w:r>
+        <w:rPr>
+          <w:sz w:val="24"/>
+          <w:szCs w:val="24"/>
+        </w:rPr>
+        <w:t xml:space="preserve"> </w:t>
+      </w:r>
+      <w:proofErr w:type="spellStart"/>
+      <w:r>
+        <w:rPr>
+          <w:sz w:val="24"/>
+          <w:szCs w:val="24"/>
+        </w:rPr>
+        <w:t>containing</w:t>
+      </w:r>
+      <w:proofErr w:type="spellEnd"/>
+      <w:r>
+        <w:rPr>
+          <w:sz w:val="24"/>
+          <w:szCs w:val="24"/>
+        </w:rPr>
+        <w:t xml:space="preserve"> </w:t>
+      </w:r>
+      <w:proofErr w:type="spellStart"/>
+      <w:r>
+        <w:rPr>
+          <w:sz w:val="24"/>
+          <w:szCs w:val="24"/>
+        </w:rPr>
+        <w:t>Lorem</w:t>
+      </w:r>
+      <w:proofErr w:type="spellEnd"/>
+      <w:r>
+        <w:rPr>
+          <w:sz w:val="24"/>
+          <w:szCs w:val="24"/>
+        </w:rPr>
+        <w:t xml:space="preserve"> </w:t>
+      </w:r>
+      <w:proofErr w:type="spellStart"/>
+      <w:r>
+        <w:rPr>
+          <w:sz w:val="24"/>
+          <w:szCs w:val="24"/>
+        </w:rPr>
+        <w:t>Ipsum</w:t>
+      </w:r>
+      <w:proofErr w:type="spellEnd"/>
+      <w:r>
+        <w:rPr>
+          <w:sz w:val="24"/>
+          <w:szCs w:val="24"/>
+        </w:rPr>
+        <w:t xml:space="preserve"> </w:t>
+      </w:r>
+      <w:proofErr w:type="spellStart"/>
+      <w:r>
+        <w:rPr>
+          <w:sz w:val="24"/>
+          <w:szCs w:val="24"/>
+        </w:rPr>
+        <w:t>passages</w:t>
+      </w:r>
+      <w:proofErr w:type="spellEnd"/>
+      <w:r>
+        <w:rPr>
+          <w:sz w:val="24"/>
+          <w:szCs w:val="24"/>
+        </w:rPr>
+        <w:t xml:space="preserve">, and more </w:t>
+      </w:r>
+      <w:proofErr w:type="spellStart"/>
+      <w:r>
+        <w:rPr>
+          <w:sz w:val="24"/>
+          <w:szCs w:val="24"/>
+        </w:rPr>
+        <w:t>recently</w:t>
+      </w:r>
+      <w:proofErr w:type="spellEnd"/>
+      <w:r>
+        <w:rPr>
+          <w:sz w:val="24"/>
+          <w:szCs w:val="24"/>
+        </w:rPr>
+        <w:t xml:space="preserve"> </w:t>
+      </w:r>
+      <w:proofErr w:type="spellStart"/>
+      <w:r>
+        <w:rPr>
+          <w:sz w:val="24"/>
+          <w:szCs w:val="24"/>
+        </w:rPr>
+        <w:t>with</w:t>
+      </w:r>
+      <w:proofErr w:type="spellEnd"/>
+      <w:r>
+        <w:rPr>
+          <w:sz w:val="24"/>
+          <w:szCs w:val="24"/>
+        </w:rPr>
+        <w:t xml:space="preserve"> desktop </w:t>
+      </w:r>
+      <w:proofErr w:type="spellStart"/>
+      <w:r>
+        <w:rPr>
+          <w:sz w:val="24"/>
+          <w:szCs w:val="24"/>
+        </w:rPr>
+        <w:t>publishing</w:t>
+      </w:r>
+      <w:proofErr w:type="spellEnd"/>
+      <w:r>
+        <w:rPr>
+          <w:sz w:val="24"/>
+          <w:szCs w:val="24"/>
+        </w:rPr>
+        <w:t xml:space="preserve"> software </w:t>
+      </w:r>
+      <w:proofErr w:type="spellStart"/>
+      <w:r>
+        <w:rPr>
+          <w:sz w:val="24"/>
+          <w:szCs w:val="24"/>
+        </w:rPr>
+        <w:t>like</w:t>
+      </w:r>
+      <w:proofErr w:type="spellEnd"/>
+      <w:r>
+        <w:rPr>
+          <w:sz w:val="24"/>
+          <w:szCs w:val="24"/>
+        </w:rPr>
+        <w:t xml:space="preserve"> </w:t>
+      </w:r>
+      <w:proofErr w:type="spellStart"/>
+      <w:r>
+        <w:rPr>
+          <w:sz w:val="24"/>
+          <w:szCs w:val="24"/>
+        </w:rPr>
+        <w:t>Aldus</w:t>
+      </w:r>
+      <w:proofErr w:type="spellEnd"/>
+      <w:r>
+        <w:rPr>
+          <w:sz w:val="24"/>
+          <w:szCs w:val="24"/>
+        </w:rPr>
+        <w:t xml:space="preserve"> PageMaker </w:t>
+      </w:r>
+      <w:proofErr w:type="spellStart"/>
+      <w:r>
+        <w:rPr>
+          <w:sz w:val="24"/>
+          <w:szCs w:val="24"/>
+        </w:rPr>
+        <w:t>including</w:t>
+      </w:r>
+      <w:proofErr w:type="spellEnd"/>
+      <w:r>
+        <w:rPr>
+          <w:sz w:val="24"/>
+          <w:szCs w:val="24"/>
+        </w:rPr>
+        <w:t xml:space="preserve"> </w:t>
+      </w:r>
+      <w:proofErr w:type="spellStart"/>
+      <w:r>
+        <w:rPr>
+          <w:sz w:val="24"/>
+          <w:szCs w:val="24"/>
+        </w:rPr>
+        <w:t>versions</w:t>
+      </w:r>
+      <w:proofErr w:type="spellEnd"/>
+      <w:r>
+        <w:rPr>
+          <w:sz w:val="24"/>
+          <w:szCs w:val="24"/>
+        </w:rPr>
+        <w:t xml:space="preserve"> of </w:t>
+      </w:r>
+      <w:proofErr w:type="spellStart"/>
+      <w:r>
+        <w:rPr>
+          <w:sz w:val="24"/>
+          <w:szCs w:val="24"/>
+        </w:rPr>
+        <w:t>Lorem</w:t>
+      </w:r>
+      <w:proofErr w:type="spellEnd"/>
+      <w:r>
+        <w:rPr>
+          <w:sz w:val="24"/>
+          <w:szCs w:val="24"/>
+        </w:rPr>
+        <w:t xml:space="preserve"> </w:t>
+      </w:r>
+      <w:proofErr w:type="spellStart"/>
+      <w:r>
+        <w:rPr>
+          <w:sz w:val="24"/>
+          <w:szCs w:val="24"/>
+        </w:rPr>
+        <w:t>Ipsum</w:t>
+      </w:r>
+      <w:proofErr w:type="spellEnd"/>
+      <w:r>
+        <w:rPr>
+          <w:sz w:val="24"/>
+          <w:szCs w:val="24"/>
+        </w:rPr>
+        <w:t>.</w:t>
+      </w:r>
+    </w:p>
+    <w:p>
+      <w:pPr>
+        <w:rPr>
+          <w:b/>
+          <w:sz w:val="48"/>
+        </w:rPr>
+      </w:pPr>
+      <w:r>
+        <w:rPr>
+          <w:b/>
+          <w:sz w:val="48"/>
+        </w:rPr>
+        <w:br w:type="page"/>
+      </w:r>
+    </w:p>
+    <w:p>
+      <w:pPr>
+        <w:pStyle w:val="normal0"/>
+        <w:rPr>
+          <w:b/>
+          <w:sz w:val="48"/>
+          <w:szCs w:val="48"/>
+        </w:rPr>
+      </w:pPr>
+      <w:r>
+        <w:rPr>
+          <w:b/>
+          <w:noProof/>
+          <w:sz w:val="48"/>
+          <w:szCs w:val="48"/>
+        </w:rPr>
+        <w:lastRenderedPageBreak/>
+        <w:drawing>
+          <wp:anchor distT="0" distB="0" distL="114300" distR="114300" simplePos="0" relativeHeight="251659264" behindDoc="0" locked="0" layoutInCell="1" allowOverlap="1">
+            <wp:simplePos x="0" y="0"/>
+            <wp:positionH relativeFrom="column">
+              <wp:posOffset>2714625</wp:posOffset>
+            </wp:positionH>
+            <wp:positionV relativeFrom="paragraph">
+              <wp:posOffset>43815</wp:posOffset>
+            </wp:positionV>
+            <wp:extent cx="3028950" cy="1847850"/>
+            <wp:effectExtent l="19050" t="0" r="0" b="0"/>
+            <wp:wrapSquare wrapText="bothSides"/>
+            <wp:docPr id="6" name="Imagen 6" descr="C:\Users\techartivity\AppData\Local\Microsoft\Windows\INetCache\Content.Word\game02.jpg"/>
+            <wp:cNvGraphicFramePr>
+              <a:graphicFrameLocks xmlns:a="http://schemas.openxmlformats.org/drawingml/2006/main" noChangeAspect="1"/>
+            </wp:cNvGraphicFramePr>
+            <a:graphic xmlns:a="http://schemas.openxmlformats.org/drawingml/2006/main">
+              <a:graphicData uri="http://schemas.openxmlformats.org/drawingml/2006/picture">
+                <pic:pic xmlns:pic="http://schemas.openxmlformats.org/drawingml/2006/picture">
+                  <pic:nvPicPr>
+                    <pic:cNvPr id="0" name="Picture 6" descr="C:\Users\techartivity\AppData\Local\Microsoft\Windows\INetCache\Content.Word\game02.jpg"/>
+                    <pic:cNvPicPr>
+                      <a:picLocks noChangeAspect="1" noChangeArrowheads="1"/>
+                    </pic:cNvPicPr>
+                  </pic:nvPicPr>
+                  <pic:blipFill>
+                    <a:blip r:embed="rId8" cstate="print"/>
+                    <a:srcRect/>
+                    <a:stretch>
+                      <a:fillRect/>
+                    </a:stretch>
+                  </pic:blipFill>
+                  <pic:spPr bwMode="auto">
+                    <a:xfrm>
+                      <a:off x="0" y="0"/>
+                      <a:ext cx="3028950" cy="1847850"/>
+                    </a:xfrm>
+                    <a:prstGeom prst="rect">
+                      <a:avLst/>
+                    </a:prstGeom>
+                    <a:noFill/>
+                    <a:ln w="9525">
+                      <a:noFill/>
+                      <a:miter lim="800000"/>
+                      <a:headEnd/>
+                      <a:tailEnd/>
+                    </a:ln>
+                  </pic:spPr>
+                </pic:pic>
+              </a:graphicData>
+            </a:graphic>
+          </wp:anchor>
+        </w:drawing>
+      </w:r>
+      <w:proofErr w:type="spellStart"/>
+      <w:r>
+        <w:rPr>
+          <w:b/>
+          <w:sz w:val="48"/>
+          <w:szCs w:val="48"/>
+        </w:rPr>
+        <w:t>FindIt</w:t>
+      </w:r>
+      <w:proofErr w:type="spellEnd"/>
+    </w:p>
+    <w:p>
+      <w:pPr>
+        <w:pStyle w:val="normal0"/>
+        <w:spacing w:before="120" w:after="240" w:line="360" w:lineRule="auto"/>
+        <w:rPr>
+          <w:sz w:val="24"/>
+          <w:szCs w:val="24"/>
+        </w:rPr>
+      </w:pPr>
+    </w:p>
+    <w:p>
+      <w:pPr>
+        <w:pStyle w:val="normal0"/>
+        <w:spacing w:before="120" w:after="240" w:line="360" w:lineRule="auto"/>
+        <w:rPr>
+          <w:sz w:val="24"/>
+          <w:szCs w:val="24"/>
+        </w:rPr>
+      </w:pPr>
+      <w:r>
+        <w:rPr>
+          <w:sz w:val="24"/>
+          <w:szCs w:val="24"/>
+        </w:rPr>
+        <w:t>El juego tiene el propósito general que el usuario realice un desafío</w:t>
+      </w:r>
+      <w:r>
+        <w:rPr>
+          <w:sz w:val="24"/>
+          <w:szCs w:val="24"/>
+        </w:rPr>
+        <w:t>,</w:t>
+      </w:r>
+      <w:r>
+        <w:rPr>
+          <w:sz w:val="24"/>
+          <w:szCs w:val="24"/>
+        </w:rPr>
+        <w:t xml:space="preserve"> </w:t>
+      </w:r>
+      <w:r>
+        <w:rPr>
+          <w:sz w:val="24"/>
+          <w:szCs w:val="24"/>
+        </w:rPr>
+        <w:t xml:space="preserve">con posibilidad de sumar puntos para la obtención de un bono de descuento, </w:t>
+      </w:r>
+      <w:r>
+        <w:rPr>
+          <w:sz w:val="24"/>
+          <w:szCs w:val="24"/>
+        </w:rPr>
+        <w:t>mientras se promociona un comercio y sus productos y ofertas</w:t>
+      </w:r>
+      <w:r>
+        <w:rPr>
+          <w:sz w:val="24"/>
+          <w:szCs w:val="24"/>
+        </w:rPr>
+        <w:t xml:space="preserve"> a través de la imagen principal del juego</w:t>
+      </w:r>
+      <w:r>
+        <w:rPr>
+          <w:sz w:val="24"/>
+          <w:szCs w:val="24"/>
+        </w:rPr>
+        <w:t>.</w:t>
+      </w:r>
+    </w:p>
+    <w:p>
+      <w:pPr>
+        <w:pStyle w:val="normal0"/>
+        <w:spacing w:before="120" w:after="240" w:line="360" w:lineRule="auto"/>
+        <w:rPr>
+          <w:sz w:val="24"/>
+          <w:szCs w:val="24"/>
+        </w:rPr>
+      </w:pPr>
+      <w:r>
+        <w:rPr>
+          <w:sz w:val="24"/>
+          <w:szCs w:val="24"/>
+        </w:rPr>
+        <w:pict>
+          <v:shapetype id="_x0000_t75" coordsize="21600,21600" o:spt="75" o:preferrelative="t" path="m@4@5l@4@11@9@11@9@5xe" filled="f" stroked="f">
+            <v:stroke joinstyle="miter"/>
+            <v:formulas>
+              <v:f eqn="if lineDrawn pixelLineWidth 0"/>
+              <v:f eqn="sum @0 1 0"/>
+              <v:f eqn="sum 0 0 @1"/>
+              <v:f eqn="prod @2 1 2"/>
+              <v:f eqn="prod @3 21600 pixelWidth"/>
+              <v:f eqn="prod @3 21600 pixelHeight"/>
+              <v:f eqn="sum @0 0 1"/>
+              <v:f eqn="prod @6 1 2"/>
+              <v:f eqn="prod @7 21600 pixelWidth"/>
+              <v:f eqn="sum @8 21600 0"/>
+              <v:f eqn="prod @7 21600 pixelHeight"/>
+              <v:f eqn="sum @10 21600 0"/>
+            </v:formulas>
+            <v:path o:extrusionok="f" gradientshapeok="t" o:connecttype="rect"/>
+            <o:lock v:ext="edit" aspectratio="t"/>
+          </v:shapetype>
+          <v:shape id="_x0000_i1031" type="#_x0000_t75" style="width:450.75pt;height:274.5pt">
+            <v:imagedata r:id="rId9" o:title="game03"/>
+          </v:shape>
+        </w:pict>
+      </w:r>
+    </w:p>
+    <w:p>
+      <w:pPr>
+        <w:pStyle w:val="normal0"/>
+        <w:spacing w:before="120" w:after="240" w:line="360" w:lineRule="auto"/>
+        <w:rPr>
+          <w:sz w:val="24"/>
+          <w:szCs w:val="24"/>
+        </w:rPr>
+      </w:pPr>
+      <w:r>
+        <w:rPr>
+          <w:noProof/>
+          <w:sz w:val="24"/>
+          <w:szCs w:val="24"/>
+        </w:rPr>
+        <w:drawing>
+          <wp:anchor distT="0" distB="0" distL="114300" distR="114300" simplePos="0" relativeHeight="251660288" behindDoc="0" locked="0" layoutInCell="1" allowOverlap="1">
+            <wp:simplePos x="0" y="0"/>
+            <wp:positionH relativeFrom="column">
+              <wp:posOffset>9525</wp:posOffset>
+            </wp:positionH>
+            <wp:positionV relativeFrom="paragraph">
+              <wp:posOffset>321310</wp:posOffset>
+            </wp:positionV>
+            <wp:extent cx="2209800" cy="1323975"/>
+            <wp:effectExtent l="19050" t="0" r="0" b="0"/>
+            <wp:wrapSquare wrapText="bothSides"/>
+            <wp:docPr id="13" name="Imagen 13" descr="C:\Users\techartivity\AppData\Local\Microsoft\Windows\INetCache\Content.Word\game05.jpg"/>
+            <wp:cNvGraphicFramePr>
+              <a:graphicFrameLocks xmlns:a="http://schemas.openxmlformats.org/drawingml/2006/main" noChangeAspect="1"/>
+            </wp:cNvGraphicFramePr>
+            <a:graphic xmlns:a="http://schemas.openxmlformats.org/drawingml/2006/main">
+              <a:graphicData uri="http://schemas.openxmlformats.org/drawingml/2006/picture">
+                <pic:pic xmlns:pic="http://schemas.openxmlformats.org/drawingml/2006/picture">
+                  <pic:nvPicPr>
+                    <pic:cNvPr id="0" name="Picture 13" descr="C:\Users\techartivity\AppData\Local\Microsoft\Windows\INetCache\Content.Word\game05.jpg"/>
+                    <pic:cNvPicPr>
+                      <a:picLocks noChangeAspect="1" noChangeArrowheads="1"/>
+                    </pic:cNvPicPr>
+                  </pic:nvPicPr>
+                  <pic:blipFill>
+                    <a:blip r:embed="rId10" cstate="print"/>
+                    <a:srcRect/>
+                    <a:stretch>
+                      <a:fillRect/>
+                    </a:stretch>
+                  </pic:blipFill>
+                  <pic:spPr bwMode="auto">
+                    <a:xfrm>
+                      <a:off x="0" y="0"/>
+                      <a:ext cx="2209800" cy="1323975"/>
+                    </a:xfrm>
+                    <a:prstGeom prst="rect">
+                      <a:avLst/>
+                    </a:prstGeom>
+                    <a:noFill/>
+                    <a:ln w="9525">
+                      <a:noFill/>
+                      <a:miter lim="800000"/>
+                      <a:headEnd/>
+                      <a:tailEnd/>
+                    </a:ln>
+                  </pic:spPr>
+                </pic:pic>
+              </a:graphicData>
+            </a:graphic>
+          </wp:anchor>
+        </w:drawing>
+      </w:r>
+      <w:r>
+        <w:rPr>
+          <w:sz w:val="24"/>
+          <w:szCs w:val="24"/>
+        </w:rPr>
+        <w:t>La idea es de tipo “</w:t>
+      </w:r>
+      <w:proofErr w:type="spellStart"/>
+      <w:r>
+        <w:rPr>
+          <w:sz w:val="24"/>
+          <w:szCs w:val="24"/>
+        </w:rPr>
+        <w:t>Where's</w:t>
+      </w:r>
+      <w:proofErr w:type="spellEnd"/>
+      <w:r>
+        <w:rPr>
+          <w:sz w:val="24"/>
+          <w:szCs w:val="24"/>
+        </w:rPr>
+        <w:t xml:space="preserve"> </w:t>
+      </w:r>
+      <w:proofErr w:type="spellStart"/>
+      <w:r>
+        <w:rPr>
+          <w:sz w:val="24"/>
+          <w:szCs w:val="24"/>
+        </w:rPr>
+        <w:t>Wally</w:t>
+      </w:r>
+      <w:proofErr w:type="spellEnd"/>
+      <w:r>
+        <w:rPr>
+          <w:sz w:val="24"/>
+          <w:szCs w:val="24"/>
+        </w:rPr>
+        <w:t xml:space="preserve">” (Donde </w:t>
+      </w:r>
+      <w:proofErr w:type="spellStart"/>
+      <w:r>
+        <w:rPr>
+          <w:sz w:val="24"/>
+          <w:szCs w:val="24"/>
+        </w:rPr>
+        <w:t>esta</w:t>
+      </w:r>
+      <w:proofErr w:type="spellEnd"/>
+      <w:r>
+        <w:rPr>
+          <w:sz w:val="24"/>
+          <w:szCs w:val="24"/>
+        </w:rPr>
+        <w:t xml:space="preserve"> </w:t>
+      </w:r>
+      <w:proofErr w:type="spellStart"/>
+      <w:r>
+        <w:rPr>
+          <w:sz w:val="24"/>
+          <w:szCs w:val="24"/>
+        </w:rPr>
+        <w:t>Wally</w:t>
+      </w:r>
+      <w:proofErr w:type="spellEnd"/>
+      <w:r>
+        <w:rPr>
+          <w:sz w:val="24"/>
+          <w:szCs w:val="24"/>
+        </w:rPr>
+        <w:t>)</w:t>
+      </w:r>
+      <w:r>
+        <w:rPr>
+          <w:sz w:val="24"/>
+          <w:szCs w:val="24"/>
+        </w:rPr>
+        <w:t xml:space="preserve"> donde el usuario dispone de un tiempo limitado (5’) para encontrar objetivos (targets) e indicarlos mediante el uso del puntero del mouse generando un marcador (</w:t>
+      </w:r>
+      <w:proofErr w:type="spellStart"/>
+      <w:r>
+        <w:rPr>
+          <w:sz w:val="24"/>
+          <w:szCs w:val="24"/>
+        </w:rPr>
+        <w:t>marker</w:t>
+      </w:r>
+      <w:proofErr w:type="spellEnd"/>
+      <w:r>
+        <w:rPr>
+          <w:sz w:val="24"/>
+          <w:szCs w:val="24"/>
+        </w:rPr>
+        <w:t xml:space="preserve">). Estos punteros son seleccionables, </w:t>
+      </w:r>
+      <w:proofErr w:type="spellStart"/>
+      <w:r>
+        <w:rPr>
+          <w:sz w:val="24"/>
+          <w:szCs w:val="24"/>
+        </w:rPr>
+        <w:t>arrastrables</w:t>
+      </w:r>
+      <w:proofErr w:type="spellEnd"/>
+      <w:r>
+        <w:rPr>
+          <w:sz w:val="24"/>
+          <w:szCs w:val="24"/>
+        </w:rPr>
+        <w:t xml:space="preserve">, </w:t>
+      </w:r>
+      <w:proofErr w:type="spellStart"/>
+      <w:r>
+        <w:rPr>
+          <w:sz w:val="24"/>
+          <w:szCs w:val="24"/>
+        </w:rPr>
+        <w:t>fijables</w:t>
+      </w:r>
+      <w:proofErr w:type="spellEnd"/>
+      <w:r>
+        <w:rPr>
+          <w:sz w:val="24"/>
+          <w:szCs w:val="24"/>
+        </w:rPr>
+        <w:t xml:space="preserve"> y eliminables. La cantidad de marcadores disponibles es la misma que los objetivos.</w:t>
+      </w:r>
+      <w:r>
+        <w:rPr>
+          <w:b/>
+          <w:sz w:val="48"/>
+        </w:rPr>
+        <w:t xml:space="preserve"> </w:t>
+      </w:r>
+    </w:p>
+    <w:p>
+      <w:pPr>
+        <w:pStyle w:val="normal0"/>
+        <w:spacing w:before="120" w:after="240" w:line="360" w:lineRule="auto"/>
+        <w:rPr>
+          <w:sz w:val="24"/>
+          <w:szCs w:val="24"/>
+        </w:rPr>
+      </w:pPr>
+      <w:r>
+        <w:rPr>
+          <w:noProof/>
+          <w:sz w:val="24"/>
+          <w:szCs w:val="24"/>
+        </w:rPr>
+        <w:lastRenderedPageBreak/>
+        <w:drawing>
+          <wp:inline distT="0" distB="0" distL="0" distR="0">
+            <wp:extent cx="5733415" cy="747837"/>
+            <wp:effectExtent l="19050" t="0" r="635" b="0"/>
+            <wp:docPr id="8" name="Imagen 8"/>
+            <wp:cNvGraphicFramePr>
+              <a:graphicFrameLocks xmlns:a="http://schemas.openxmlformats.org/drawingml/2006/main" noChangeAspect="1"/>
+            </wp:cNvGraphicFramePr>
+            <a:graphic xmlns:a="http://schemas.openxmlformats.org/drawingml/2006/main">
+              <a:graphicData uri="http://schemas.openxmlformats.org/drawingml/2006/picture">
+                <pic:pic xmlns:pic="http://schemas.openxmlformats.org/drawingml/2006/picture">
+                  <pic:nvPicPr>
+                    <pic:cNvPr id="0" name="Picture 8"/>
+                    <pic:cNvPicPr>
+                      <a:picLocks noChangeAspect="1" noChangeArrowheads="1"/>
+                    </pic:cNvPicPr>
+                  </pic:nvPicPr>
+                  <pic:blipFill>
+                    <a:blip r:embed="rId11" cstate="print"/>
+                    <a:srcRect/>
+                    <a:stretch>
+                      <a:fillRect/>
+                    </a:stretch>
+                  </pic:blipFill>
+                  <pic:spPr bwMode="auto">
+                    <a:xfrm>
+                      <a:off x="0" y="0"/>
+                      <a:ext cx="5733415" cy="747837"/>
+                    </a:xfrm>
+                    <a:prstGeom prst="rect">
+                      <a:avLst/>
+                    </a:prstGeom>
+                    <a:noFill/>
+                    <a:ln w="9525">
+                      <a:noFill/>
+                      <a:miter lim="800000"/>
+                      <a:headEnd/>
+                      <a:tailEnd/>
+                    </a:ln>
+                  </pic:spPr>
+                </pic:pic>
+              </a:graphicData>
+            </a:graphic>
+          </wp:inline>
+        </w:drawing>
+      </w:r>
+    </w:p>
+    <w:p>
+      <w:pPr>
+        <w:pStyle w:val="normal0"/>
+        <w:spacing w:before="120" w:after="240" w:line="360" w:lineRule="auto"/>
+        <w:rPr>
+          <w:sz w:val="24"/>
+          <w:szCs w:val="24"/>
+        </w:rPr>
+      </w:pPr>
+      <w:r>
+        <w:rPr>
+          <w:sz w:val="24"/>
+          <w:szCs w:val="24"/>
+        </w:rPr>
+        <w:t>Antes de comenzar el juego se visualizan las pistas de los objetivos a localizar y se pueden ver tantas veces como se desee sin penalización de tiempo.</w:t>
+      </w:r>
+    </w:p>
+    <w:p>
+      <w:pPr>
+        <w:pStyle w:val="normal0"/>
+        <w:spacing w:before="120" w:after="240" w:line="360" w:lineRule="auto"/>
+        <w:rPr>
+          <w:sz w:val="24"/>
+          <w:szCs w:val="24"/>
+        </w:rPr>
+      </w:pPr>
+      <w:r>
+        <w:rPr>
+          <w:sz w:val="24"/>
+          <w:szCs w:val="24"/>
+        </w:rPr>
+        <w:pict>
+          <v:shape id="_x0000_i1041" type="#_x0000_t75" style="width:450.75pt;height:51.75pt">
+            <v:imagedata r:id="rId12" o:title="game06"/>
+          </v:shape>
+        </w:pict>
+      </w:r>
+    </w:p>
+    <w:p>
+      <w:pPr>
+        <w:pStyle w:val="normal0"/>
+        <w:spacing w:before="120" w:after="240" w:line="360" w:lineRule="auto"/>
+        <w:rPr>
+          <w:sz w:val="24"/>
+          <w:szCs w:val="24"/>
+        </w:rPr>
+      </w:pPr>
+      <w:r>
+        <w:rPr>
+          <w:sz w:val="24"/>
+          <w:szCs w:val="24"/>
+        </w:rPr>
+        <w:t>Cuando el usuario visualiza alguna opción que genere una pausa sobre el juego, el tiempo de ejecución se detiene y no se visualiza la imagen</w:t>
+      </w:r>
+      <w:r>
+        <w:rPr>
+          <w:sz w:val="24"/>
+          <w:szCs w:val="24"/>
+        </w:rPr>
+        <w:t xml:space="preserve"> principal hasta que se retorne de la opción. Esto se realiza para evitar que el jugador engañe al juego mientras visualiza pistas o ayuda.</w:t>
+      </w:r>
+    </w:p>
+    <w:p>
+      <w:pPr>
+        <w:pStyle w:val="normal0"/>
+        <w:spacing w:before="120" w:after="240" w:line="360" w:lineRule="auto"/>
+        <w:rPr>
+          <w:sz w:val="24"/>
+          <w:szCs w:val="24"/>
+        </w:rPr>
+      </w:pPr>
+      <w:r>
+        <w:rPr>
+          <w:sz w:val="24"/>
+          <w:szCs w:val="24"/>
+        </w:rPr>
+        <w:pict>
+          <v:shape id="_x0000_i1054" type="#_x0000_t75" style="width:450.75pt;height:141pt">
+            <v:imagedata r:id="rId13" o:title="game04"/>
+          </v:shape>
+        </w:pict>
+      </w:r>
+    </w:p>
+    <w:p>
+      <w:pPr>
+        <w:pStyle w:val="normal0"/>
+        <w:spacing w:before="120" w:after="240" w:line="360" w:lineRule="auto"/>
+        <w:rPr>
+          <w:sz w:val="24"/>
+          <w:szCs w:val="24"/>
+        </w:rPr>
+      </w:pPr>
+      <w:r>
+        <w:rPr>
+          <w:sz w:val="24"/>
+          <w:szCs w:val="24"/>
+        </w:rPr>
+        <w:t>El juego permite abandonar la partida sin registrar ninguna puntuación.</w:t>
+      </w:r>
+    </w:p>
+    <w:p>
+      <w:pPr>
+        <w:pStyle w:val="normal0"/>
+        <w:spacing w:before="120" w:after="240" w:line="360" w:lineRule="auto"/>
+        <w:rPr>
+          <w:sz w:val="24"/>
+          <w:szCs w:val="24"/>
+        </w:rPr>
+      </w:pPr>
+      <w:r>
+        <w:rPr>
+          <w:sz w:val="24"/>
+          <w:szCs w:val="24"/>
+        </w:rPr>
+        <w:pict>
+          <v:shape id="_x0000_i1056" type="#_x0000_t75" style="width:450.75pt;height:154.5pt">
+            <v:imagedata r:id="rId14" o:title="game07"/>
+          </v:shape>
+        </w:pict>
+      </w:r>
+    </w:p>
+    <w:p>
+      <w:pPr>
+        <w:pStyle w:val="normal0"/>
+        <w:spacing w:before="120" w:after="240" w:line="360" w:lineRule="auto"/>
+        <w:rPr>
+          <w:sz w:val="24"/>
+          <w:szCs w:val="24"/>
+        </w:rPr>
+      </w:pPr>
+      <w:r>
+        <w:rPr>
+          <w:sz w:val="24"/>
+          <w:szCs w:val="24"/>
+        </w:rPr>
+        <w:lastRenderedPageBreak/>
+        <w:t>Para que el marcador posicione correctamente se consideran las coordenadas del centro del mismo dentro del área del objetivo.</w:t>
+      </w:r>
+    </w:p>
+    <w:p>
+      <w:pPr>
+        <w:pStyle w:val="normal0"/>
+        <w:spacing w:before="120" w:after="240" w:line="360" w:lineRule="auto"/>
+        <w:rPr>
+          <w:sz w:val="24"/>
+          <w:szCs w:val="24"/>
+        </w:rPr>
+      </w:pPr>
+      <w:r>
+        <w:rPr>
+          <w:noProof/>
+          <w:sz w:val="24"/>
+          <w:szCs w:val="24"/>
+        </w:rPr>
+        <w:drawing>
+          <wp:inline distT="0" distB="0" distL="0" distR="0">
+            <wp:extent cx="5724525" cy="2590800"/>
+            <wp:effectExtent l="19050" t="0" r="9525" b="0"/>
+            <wp:docPr id="34" name="Imagen 34" descr="C:\Users\techartivity\AppData\Local\Microsoft\Windows\INetCache\Content.Word\game08.jpg"/>
+            <wp:cNvGraphicFramePr>
+              <a:graphicFrameLocks xmlns:a="http://schemas.openxmlformats.org/drawingml/2006/main" noChangeAspect="1"/>
+            </wp:cNvGraphicFramePr>
+            <a:graphic xmlns:a="http://schemas.openxmlformats.org/drawingml/2006/main">
+              <a:graphicData uri="http://schemas.openxmlformats.org/drawingml/2006/picture">
+                <pic:pic xmlns:pic="http://schemas.openxmlformats.org/drawingml/2006/picture">
+                  <pic:nvPicPr>
+                    <pic:cNvPr id="0" name="Picture 34" descr="C:\Users\techartivity\AppData\Local\Microsoft\Windows\INetCache\Content.Word\game08.jpg"/>
+                    <pic:cNvPicPr>
+                      <a:picLocks noChangeAspect="1" noChangeArrowheads="1"/>
+                    </pic:cNvPicPr>
+                  </pic:nvPicPr>
+                  <pic:blipFill>
+                    <a:blip r:embed="rId15" cstate="print"/>
+                    <a:srcRect/>
+                    <a:stretch>
+                      <a:fillRect/>
+                    </a:stretch>
+                  </pic:blipFill>
+                  <pic:spPr bwMode="auto">
+                    <a:xfrm>
+                      <a:off x="0" y="0"/>
+                      <a:ext cx="5724525" cy="2590800"/>
+                    </a:xfrm>
+                    <a:prstGeom prst="rect">
+                      <a:avLst/>
+                    </a:prstGeom>
+                    <a:noFill/>
+                    <a:ln w="9525">
+                      <a:noFill/>
+                      <a:miter lim="800000"/>
+                      <a:headEnd/>
+                      <a:tailEnd/>
+                    </a:ln>
+                  </pic:spPr>
+                </pic:pic>
+              </a:graphicData>
+            </a:graphic>
+          </wp:inline>
+        </w:drawing>
+      </w:r>
+    </w:p>
+    <w:p>
+      <w:pPr>
+        <w:pStyle w:val="normal0"/>
+        <w:spacing w:before="120" w:after="240" w:line="360" w:lineRule="auto"/>
+        <w:rPr>
+          <w:sz w:val="24"/>
+          <w:szCs w:val="24"/>
+        </w:rPr>
+      </w:pPr>
+      <w:r>
+        <w:rPr>
+          <w:sz w:val="24"/>
+          <w:szCs w:val="24"/>
+        </w:rPr>
+        <w:t>Una vez finalizado el juego, los puntos se calculan dividiendo el tiempo restante por la cantidad de objetivos y multiplicado por la cantidad de targets encontrados.</w:t>
+      </w:r>
+    </w:p>
+    <w:p>
+      <w:pPr>
+        <w:pStyle w:val="normal0"/>
+        <w:spacing w:before="120" w:after="240" w:line="360" w:lineRule="auto"/>
+        <w:rPr>
+          <w:sz w:val="24"/>
+          <w:szCs w:val="24"/>
+        </w:rPr>
+      </w:pPr>
+      <w:r>
+        <w:rPr>
+          <w:sz w:val="24"/>
+          <w:szCs w:val="24"/>
+        </w:rPr>
+        <w:t xml:space="preserve">Una vez informada la puntuación obtenida se procede a almacenar los datos y retornar al </w:t>
+      </w:r>
+      <w:proofErr w:type="spellStart"/>
+      <w:r>
+        <w:rPr>
+          <w:sz w:val="24"/>
+          <w:szCs w:val="24"/>
+        </w:rPr>
+        <w:t>hub</w:t>
+      </w:r>
+      <w:proofErr w:type="spellEnd"/>
+      <w:r>
+        <w:rPr>
+          <w:sz w:val="24"/>
+          <w:szCs w:val="24"/>
+        </w:rPr>
+        <w:t xml:space="preserve"> de juegos de la </w:t>
+      </w:r>
+      <w:proofErr w:type="spellStart"/>
+      <w:r>
+        <w:rPr>
+          <w:sz w:val="24"/>
+          <w:szCs w:val="24"/>
+        </w:rPr>
+        <w:t>aplicación.El</w:t>
+      </w:r>
+      <w:proofErr w:type="spellEnd"/>
+      <w:r>
+        <w:rPr>
+          <w:sz w:val="24"/>
+          <w:szCs w:val="24"/>
+        </w:rPr>
+        <w:t xml:space="preserve"> usuario puede repetir la partida y acumular una nueva puntuación. </w:t>
+      </w:r>
+    </w:p>
+    <w:p>
+      <w:pPr>
+        <w:pStyle w:val="normal0"/>
+        <w:spacing w:before="120" w:after="240" w:line="360" w:lineRule="auto"/>
+        <w:rPr>
+          <w:sz w:val="24"/>
+          <w:szCs w:val="24"/>
+        </w:rPr>
+      </w:pPr>
+      <w:r>
+        <w:rPr>
+          <w:sz w:val="24"/>
+          <w:szCs w:val="24"/>
+        </w:rPr>
+        <w:t xml:space="preserve">El sistema puede adaptarse e implementar con facilidad diferentes sets de juego de forma aleatoria (imagen y objetivos) con el fin de dificultar el desafío y promover </w:t>
+      </w:r>
+      <w:proofErr w:type="gramStart"/>
+      <w:r>
+        <w:rPr>
+          <w:sz w:val="24"/>
+          <w:szCs w:val="24"/>
+        </w:rPr>
+        <w:t>mas</w:t>
+      </w:r>
+      <w:proofErr w:type="gramEnd"/>
+      <w:r>
+        <w:rPr>
+          <w:sz w:val="24"/>
+          <w:szCs w:val="24"/>
+        </w:rPr>
+        <w:t xml:space="preserve"> acciones de marketing y con autogestión </w:t>
+      </w:r>
+      <w:proofErr w:type="spellStart"/>
+      <w:r>
+        <w:rPr>
+          <w:sz w:val="24"/>
+          <w:szCs w:val="24"/>
+        </w:rPr>
+        <w:t>centralizadad</w:t>
+      </w:r>
+      <w:proofErr w:type="spellEnd"/>
+      <w:r>
+        <w:rPr>
+          <w:sz w:val="24"/>
+          <w:szCs w:val="24"/>
+        </w:rPr>
+        <w:t xml:space="preserve"> por administrador/usuarios</w:t>
+      </w:r>
+    </w:p>
+    <w:p>
+      <w:pPr>
+        <w:pStyle w:val="normal0"/>
+        <w:spacing w:before="120" w:after="240" w:line="360" w:lineRule="auto"/>
+        <w:rPr>
+          <w:sz w:val="24"/>
+          <w:szCs w:val="24"/>
+        </w:rPr>
+      </w:pPr>
+    </w:p>
+    <w:p>
+      <w:pPr>
+        <w:pStyle w:val="normal0"/>
+        <w:spacing w:before="120" w:after="240" w:line="360" w:lineRule="auto"/>
+        <w:jc w:val="center"/>
+        <w:rPr>
+          <w:b/>
+          <w:color w:val="FF0000"/>
+          <w:sz w:val="28"/>
+          <w:szCs w:val="24"/>
+        </w:rPr>
+      </w:pPr>
+      <w:r>
+        <w:rPr>
+          <w:b/>
+          <w:color w:val="FF0000"/>
+          <w:sz w:val="28"/>
+          <w:szCs w:val="24"/>
+        </w:rPr>
+        <w:t>Consulte las opciones</w:t>
+      </w:r>
+      <w:r>
+        <w:rPr>
+          <w:b/>
+          <w:color w:val="FF0000"/>
+          <w:sz w:val="28"/>
+          <w:szCs w:val="24"/>
+        </w:rPr>
+        <w:t xml:space="preserve"> disponibles y nuevos desarrollos con nuestros expertos a su disposición al email</w:t>
+      </w:r>
+    </w:p>
+    <w:p>
+      <w:pPr>
+        <w:pStyle w:val="normal0"/>
+        <w:spacing w:before="120" w:after="240" w:line="360" w:lineRule="auto"/>
+        <w:jc w:val="center"/>
+        <w:rPr>
+          <w:b/>
+          <w:color w:val="FF0000"/>
+          <w:sz w:val="28"/>
+          <w:szCs w:val="24"/>
+        </w:rPr>
+      </w:pPr>
+      <w:r>
+        <w:rPr>
+          <w:b/>
+          <w:color w:val="FF0000"/>
+          <w:sz w:val="28"/>
+          <w:szCs w:val="24"/>
+        </w:rPr>
+        <w:t>hello@recomercem.es</w:t>
+      </w:r>
+    </w:p>
+    <w:p>
+      <w:pPr>
+        <w:pStyle w:val="normal0"/>
+        <w:spacing w:before="120" w:after="240" w:line="360" w:lineRule="auto"/>
+        <w:rPr>
+          <w:b/>
+        </w:rPr>
       </w:pPr>
     </w:p>
     <w:sectPr>
-      <w:headerReference w:type="default" r:id="rId7"/>
+      <w:headerReference w:type="default" r:id="rId16"/>
       <w:pgSz w:w="11909" w:h="16834"/>
-      <w:pgMar w:top="1440" w:right="1440" w:bottom="1440" w:left="1440" w:header="720" w:footer="720" w:gutter="0"/>
+      <w:pgMar w:top="1440" w:right="1440" w:bottom="1135" w:left="1440" w:header="720" w:footer="720" w:gutter="0"/>
       <w:pgNumType w:start="1"/>
       <w:cols w:space="720"/>
     </w:sectPr>
@@ -120,7 +4638,6 @@
     <w:r>
       <w:rPr>
         <w:noProof/>
-        <w:lang w:val="es-ES"/>
       </w:rPr>
       <w:drawing>
         <wp:anchor distT="114300" distB="114300" distL="114300" distR="114300" simplePos="0" relativeHeight="251658240" behindDoc="0" locked="0" layoutInCell="1" allowOverlap="1">
@@ -169,7 +4686,6 @@
     <w:r>
       <w:rPr>
         <w:noProof/>
-        <w:lang w:val="es-ES"/>
       </w:rPr>
       <w:drawing>
         <wp:anchor distT="114300" distB="114300" distL="114300" distR="114300" simplePos="0" relativeHeight="251659264" behindDoc="0" locked="0" layoutInCell="1" allowOverlap="1">
@@ -284,16 +4800,7 @@
         <w:sz w:val="17"/>
         <w:szCs w:val="17"/>
       </w:rPr>
-      <w:t xml:space="preserve"> / </w:t>
-    </w:r>
-    <w:r>
-      <w:rPr>
-        <w:rFonts w:ascii="Roboto" w:eastAsia="Roboto" w:hAnsi="Roboto" w:cs="Roboto"/>
-        <w:color w:val="3C4043"/>
-        <w:sz w:val="17"/>
-        <w:szCs w:val="17"/>
-      </w:rPr>
-      <w:t xml:space="preserve">Mario de la Torre / Marcelo </w:t>
+      <w:t xml:space="preserve"> / Mario de la Torre / Marcelo </w:t>
     </w:r>
     <w:proofErr w:type="spellStart"/>
     <w:r>
@@ -1750,7 +6257,7 @@
         <w:rFonts w:ascii="Arial" w:eastAsia="Arial" w:hAnsi="Arial" w:cs="Arial"/>
         <w:sz w:val="22"/>
         <w:szCs w:val="22"/>
-        <w:lang w:eastAsia="es-ES" w:bidi="ar-SA"/>
+        <w:lang w:val="es-ES" w:eastAsia="es-ES" w:bidi="ar-SA"/>
       </w:rPr>
     </w:rPrDefault>
     <w:pPrDefault>
@@ -1901,6 +6408,7 @@
   <w:style w:type="paragraph" w:default="1" w:styleId="Normal">
     <w:name w:val="Normal"/>
     <w:qFormat/>
+    <w:rsid w:val="00800D1D"/>
   </w:style>
   <w:style w:type="paragraph" w:styleId="Ttulo1">
     <w:name w:val="heading 1"/>
@@ -2151,6 +6659,32 @@
     <w:uiPriority w:val="99"/>
     <w:semiHidden/>
     <w:rsid w:val="00F44961"/>
+  </w:style>
+  <w:style w:type="table" w:styleId="Tablaconcuadrcula">
+    <w:name w:val="Table Grid"/>
+    <w:basedOn w:val="Tablanormal"/>
+    <w:uiPriority w:val="59"/>
+    <w:rsid w:val="009E1BB3"/>
+    <w:pPr>
+      <w:spacing w:line="240" w:lineRule="auto"/>
+    </w:pPr>
+    <w:tblPr>
+      <w:tblInd w:w="0" w:type="dxa"/>
+      <w:tblBorders>
+        <w:top w:val="single" w:sz="4" w:space="0" w:color="auto"/>
+        <w:left w:val="single" w:sz="4" w:space="0" w:color="auto"/>
+        <w:bottom w:val="single" w:sz="4" w:space="0" w:color="auto"/>
+        <w:right w:val="single" w:sz="4" w:space="0" w:color="auto"/>
+        <w:insideH w:val="single" w:sz="4" w:space="0" w:color="auto"/>
+        <w:insideV w:val="single" w:sz="4" w:space="0" w:color="auto"/>
+      </w:tblBorders>
+      <w:tblCellMar>
+        <w:top w:w="0" w:type="dxa"/>
+        <w:left w:w="108" w:type="dxa"/>
+        <w:bottom w:w="0" w:type="dxa"/>
+        <w:right w:w="108" w:type="dxa"/>
+      </w:tblCellMar>
+    </w:tblPr>
   </w:style>
 </w:styles>
 </file>

</xml_diff>